<commit_message>
ability to add bus to list in debug window pane. Working on implementation of custom message box
</commit_message>
<xml_diff>
--- a/API Documentation.docx
+++ b/API Documentation.docx
@@ -542,6 +542,29 @@
         <w:spacing w:after="0"/>
       </w:pPr>
       <w:r>
+        <w:t xml:space="preserve">vector&lt;gridEdge*&gt;* </w:t>
+      </w:r>
+      <w:r>
+        <w:rPr>
+          <w:i/>
+          <w:iCs/>
+        </w:rPr>
+        <w:t>edges</w:t>
+      </w:r>
+      <w:r>
+        <w:t>;</w:t>
+      </w:r>
+    </w:p>
+    <w:p>
+      <w:pPr>
+        <w:pStyle w:val="ListParagraph"/>
+        <w:numPr>
+          <w:ilvl w:val="0"/>
+          <w:numId w:val="1"/>
+        </w:numPr>
+        <w:spacing w:after="0"/>
+      </w:pPr>
+      <w:r>
         <w:t xml:space="preserve">vector&lt;int&gt;* </w:t>
       </w:r>
       <w:r>
@@ -713,6 +736,148 @@
     </w:p>
     <w:p>
       <w:pPr>
+        <w:pStyle w:val="ListParagraph"/>
+        <w:numPr>
+          <w:ilvl w:val="0"/>
+          <w:numId w:val="1"/>
+        </w:numPr>
+        <w:spacing w:after="0"/>
+      </w:pPr>
+      <w:r>
+        <w:lastRenderedPageBreak/>
+        <w:t xml:space="preserve">string </w:t>
+      </w:r>
+      <w:r>
+        <w:rPr>
+          <w:i/>
+          <w:iCs/>
+        </w:rPr>
+        <w:t>getType()</w:t>
+      </w:r>
+    </w:p>
+    <w:p>
+      <w:pPr>
+        <w:pStyle w:val="ListParagraph"/>
+        <w:numPr>
+          <w:ilvl w:val="0"/>
+          <w:numId w:val="1"/>
+        </w:numPr>
+        <w:spacing w:after="0"/>
+      </w:pPr>
+      <w:r>
+        <w:t xml:space="preserve">void </w:t>
+      </w:r>
+      <w:r>
+        <w:rPr>
+          <w:i/>
+          <w:iCs/>
+        </w:rPr>
+        <w:t>setType(</w:t>
+      </w:r>
+      <w:r>
+        <w:t>std::string newType</w:t>
+      </w:r>
+      <w:r>
+        <w:rPr>
+          <w:i/>
+          <w:iCs/>
+        </w:rPr>
+        <w:t>)</w:t>
+      </w:r>
+    </w:p>
+    <w:p>
+      <w:pPr>
+        <w:pStyle w:val="ListParagraph"/>
+        <w:numPr>
+          <w:ilvl w:val="0"/>
+          <w:numId w:val="1"/>
+        </w:numPr>
+        <w:spacing w:after="0"/>
+      </w:pPr>
+      <w:r>
+        <w:t xml:space="preserve">string </w:t>
+      </w:r>
+      <w:r>
+        <w:rPr>
+          <w:i/>
+          <w:iCs/>
+        </w:rPr>
+        <w:t>get</w:t>
+      </w:r>
+      <w:r>
+        <w:rPr>
+          <w:i/>
+          <w:iCs/>
+        </w:rPr>
+        <w:t xml:space="preserve">Name </w:t>
+      </w:r>
+      <w:r>
+        <w:rPr>
+          <w:i/>
+          <w:iCs/>
+        </w:rPr>
+        <w:t>()</w:t>
+      </w:r>
+    </w:p>
+    <w:p>
+      <w:pPr>
+        <w:pStyle w:val="ListParagraph"/>
+        <w:numPr>
+          <w:ilvl w:val="0"/>
+          <w:numId w:val="1"/>
+        </w:numPr>
+        <w:spacing w:after="0"/>
+      </w:pPr>
+      <w:r>
+        <w:t xml:space="preserve">void </w:t>
+      </w:r>
+      <w:r>
+        <w:rPr>
+          <w:i/>
+          <w:iCs/>
+        </w:rPr>
+        <w:t>set</w:t>
+      </w:r>
+      <w:r>
+        <w:rPr>
+          <w:i/>
+          <w:iCs/>
+        </w:rPr>
+        <w:t>Name</w:t>
+      </w:r>
+      <w:r>
+        <w:rPr>
+          <w:i/>
+          <w:iCs/>
+        </w:rPr>
+        <w:t>(</w:t>
+      </w:r>
+      <w:r>
+        <w:t>std::string new</w:t>
+      </w:r>
+      <w:r>
+        <w:t>Name</w:t>
+      </w:r>
+      <w:r>
+        <w:rPr>
+          <w:i/>
+          <w:iCs/>
+        </w:rPr>
+        <w:t>)</w:t>
+      </w:r>
+    </w:p>
+    <w:p>
+      <w:pPr>
+        <w:pStyle w:val="ListParagraph"/>
+        <w:numPr>
+          <w:ilvl w:val="0"/>
+          <w:numId w:val="1"/>
+        </w:numPr>
+        <w:spacing w:after="0"/>
+      </w:pPr>
+    </w:p>
+    <w:p>
+      <w:pPr>
         <w:spacing w:after="0"/>
       </w:pPr>
     </w:p>
@@ -729,7 +894,6 @@
           <w:b/>
           <w:bCs/>
         </w:rPr>
-        <w:lastRenderedPageBreak/>
         <w:t>Private:</w:t>
       </w:r>
     </w:p>
@@ -832,6 +996,26 @@
           <w:iCs/>
         </w:rPr>
         <w:t>thumbnailImagePath</w:t>
+      </w:r>
+    </w:p>
+    <w:p>
+      <w:pPr>
+        <w:pStyle w:val="ListParagraph"/>
+        <w:numPr>
+          <w:ilvl w:val="0"/>
+          <w:numId w:val="1"/>
+        </w:numPr>
+        <w:spacing w:after="0"/>
+      </w:pPr>
+      <w:r>
+        <w:t xml:space="preserve">string </w:t>
+      </w:r>
+      <w:r>
+        <w:rPr>
+          <w:i/>
+          <w:iCs/>
+        </w:rPr>
+        <w:t>type</w:t>
       </w:r>
     </w:p>
     <w:p>
@@ -1615,6 +1799,12 @@
       <w:r>
         <w:t>Variables:</w:t>
       </w:r>
+    </w:p>
+    <w:p>
+      <w:pPr>
+        <w:spacing w:after="0"/>
+        <w:ind w:firstLine="360"/>
+      </w:pPr>
     </w:p>
     <w:p>
       <w:pPr>
@@ -1859,6 +2049,19 @@
     </w:p>
     <w:p>
       <w:pPr>
+        <w:pStyle w:val="ListParagraph"/>
+        <w:numPr>
+          <w:ilvl w:val="0"/>
+          <w:numId w:val="1"/>
+        </w:numPr>
+        <w:spacing w:after="0"/>
+        <w:rPr>
+          <w:highlight w:val="yellow"/>
+        </w:rPr>
+      </w:pPr>
+    </w:p>
+    <w:p>
+      <w:pPr>
         <w:spacing w:after="0"/>
       </w:pPr>
     </w:p>
@@ -1892,6 +2095,7 @@
         <w:ind w:firstLine="360"/>
       </w:pPr>
       <w:r>
+        <w:lastRenderedPageBreak/>
         <w:t>Functions:</w:t>
       </w:r>
     </w:p>
@@ -2148,8 +2352,16 @@
           <w:numId w:val="1"/>
         </w:numPr>
         <w:spacing w:after="0"/>
-      </w:pPr>
-      <w:r>
+        <w:rPr>
+          <w:i/>
+          <w:iCs/>
+        </w:rPr>
+      </w:pPr>
+      <w:r>
+        <w:rPr>
+          <w:i/>
+          <w:iCs/>
+        </w:rPr>
         <w:t>gridBus()</w:t>
       </w:r>
     </w:p>
@@ -2161,8 +2373,16 @@
           <w:numId w:val="1"/>
         </w:numPr>
         <w:spacing w:after="0"/>
-      </w:pPr>
-      <w:r>
+        <w:rPr>
+          <w:i/>
+          <w:iCs/>
+        </w:rPr>
+      </w:pPr>
+      <w:r>
+        <w:rPr>
+          <w:i/>
+          <w:iCs/>
+        </w:rPr>
         <w:t>~gridBus()</w:t>
       </w:r>
     </w:p>
@@ -2176,7 +2396,34 @@
         <w:spacing w:after="0"/>
       </w:pPr>
       <w:r>
-        <w:t>bool validityCheck()</w:t>
+        <w:t xml:space="preserve">bool </w:t>
+      </w:r>
+      <w:r>
+        <w:rPr>
+          <w:i/>
+          <w:iCs/>
+        </w:rPr>
+        <w:t>validityCheck()</w:t>
+      </w:r>
+    </w:p>
+    <w:p>
+      <w:pPr>
+        <w:pStyle w:val="ListParagraph"/>
+        <w:numPr>
+          <w:ilvl w:val="0"/>
+          <w:numId w:val="1"/>
+        </w:numPr>
+        <w:spacing w:after="0"/>
+      </w:pPr>
+      <w:r>
+        <w:t xml:space="preserve">double </w:t>
+      </w:r>
+      <w:r>
+        <w:rPr>
+          <w:i/>
+          <w:iCs/>
+        </w:rPr>
+        <w:t>getVoltage()</w:t>
       </w:r>
     </w:p>
     <w:p>
@@ -2289,6 +2536,7 @@
     </w:p>
     <w:p>
       <w:pPr>
+        <w:pStyle w:val="ListParagraph"/>
         <w:spacing w:after="0"/>
       </w:pPr>
     </w:p>
@@ -2387,6 +2635,7 @@
         <w:spacing w:after="0"/>
       </w:pPr>
       <w:r>
+        <w:lastRenderedPageBreak/>
         <w:t xml:space="preserve">double </w:t>
       </w:r>
       <w:r>
@@ -2490,14 +2739,7 @@
           <w:i/>
           <w:iCs/>
         </w:rPr>
-        <w:t xml:space="preserve"> </w:t>
-      </w:r>
-      <w:r>
-        <w:rPr>
-          <w:i/>
-          <w:iCs/>
-        </w:rPr>
-        <w:t>equal</w:t>
+        <w:t xml:space="preserve"> equal</w:t>
       </w:r>
       <w:r>
         <w:rPr>
@@ -2524,14 +2766,7 @@
           <w:i/>
           <w:iCs/>
         </w:rPr>
-        <w:t xml:space="preserve"> </w:t>
-      </w:r>
-      <w:r>
-        <w:rPr>
-          <w:i/>
-          <w:iCs/>
-        </w:rPr>
-        <w:t>parent</w:t>
+        <w:t xml:space="preserve"> parent</w:t>
       </w:r>
       <w:r>
         <w:rPr>
@@ -2596,7 +2831,6 @@
         <w:pStyle w:val="Heading1"/>
       </w:pPr>
       <w:r>
-        <w:lastRenderedPageBreak/>
         <w:t xml:space="preserve">class </w:t>
       </w:r>
       <w:r>
@@ -2606,7 +2840,18 @@
         <w:t>omponent</w:t>
       </w:r>
       <w:r>
-        <w:t>::QLabel</w:t>
+        <w:t>::Q</w:t>
+      </w:r>
+      <w:r>
+        <w:t>l</w:t>
+      </w:r>
+      <w:r>
+        <w:t>abel</w:t>
+      </w:r>
+    </w:p>
+    <w:p>
+      <w:r>
+        <w:t>This class is used for vsualizing the grid in the drag and drop viewport. Each instance contains a reference to a node within the grid</w:t>
       </w:r>
     </w:p>
     <w:p>
@@ -2673,12 +2918,77 @@
           <w:i/>
           <w:iCs/>
         </w:rPr>
+        <w:t>Component(gridNode* inputNodeRef)</w:t>
+      </w:r>
+    </w:p>
+    <w:p>
+      <w:pPr>
+        <w:pStyle w:val="ListParagraph"/>
+        <w:numPr>
+          <w:ilvl w:val="0"/>
+          <w:numId w:val="1"/>
+        </w:numPr>
+        <w:spacing w:after="0"/>
+        <w:rPr>
+          <w:i/>
+          <w:iCs/>
+        </w:rPr>
+      </w:pPr>
+      <w:r>
+        <w:rPr>
+          <w:i/>
+          <w:iCs/>
+        </w:rPr>
         <w:t>~Component()</w:t>
       </w:r>
     </w:p>
     <w:p>
       <w:pPr>
         <w:pStyle w:val="ListParagraph"/>
+        <w:spacing w:after="0"/>
+        <w:rPr>
+          <w:i/>
+          <w:iCs/>
+        </w:rPr>
+      </w:pPr>
+    </w:p>
+    <w:p>
+      <w:pPr>
+        <w:pStyle w:val="ListParagraph"/>
+        <w:numPr>
+          <w:ilvl w:val="0"/>
+          <w:numId w:val="1"/>
+        </w:numPr>
+        <w:spacing w:after="0"/>
+        <w:rPr>
+          <w:i/>
+          <w:iCs/>
+        </w:rPr>
+      </w:pPr>
+      <w:r>
+        <w:t>Std::string</w:t>
+      </w:r>
+      <w:r>
+        <w:rPr>
+          <w:i/>
+          <w:iCs/>
+        </w:rPr>
+        <w:t xml:space="preserve"> </w:t>
+      </w:r>
+      <w:r>
+        <w:rPr>
+          <w:i/>
+          <w:iCs/>
+        </w:rPr>
+        <w:t>checkNodeType</w:t>
+      </w:r>
+      <w:r>
+        <w:t>()</w:t>
+      </w:r>
+    </w:p>
+    <w:p>
+      <w:pPr>
+        <w:pStyle w:val="ListParagraph"/>
         <w:numPr>
           <w:ilvl w:val="0"/>
           <w:numId w:val="1"/>
@@ -2693,11 +3003,83 @@
           <w:i/>
           <w:iCs/>
         </w:rPr>
-        <w:t>getTypeData</w:t>
+        <w:t>get</w:t>
+      </w:r>
+      <w:r>
+        <w:rPr>
+          <w:i/>
+          <w:iCs/>
+        </w:rPr>
+        <w:t>Node</w:t>
+      </w:r>
+      <w:r>
+        <w:rPr>
+          <w:i/>
+          <w:iCs/>
+        </w:rPr>
+        <w:t>Data</w:t>
       </w:r>
       <w:r>
         <w:t>()</w:t>
       </w:r>
+    </w:p>
+    <w:p>
+      <w:pPr>
+        <w:pStyle w:val="ListParagraph"/>
+        <w:numPr>
+          <w:ilvl w:val="0"/>
+          <w:numId w:val="1"/>
+        </w:numPr>
+        <w:spacing w:after="0"/>
+        <w:rPr>
+          <w:i/>
+          <w:iCs/>
+        </w:rPr>
+      </w:pPr>
+      <w:r>
+        <w:t xml:space="preserve">void </w:t>
+      </w:r>
+      <w:r>
+        <w:rPr>
+          <w:i/>
+          <w:iCs/>
+        </w:rPr>
+        <w:t>updateThumbnail()</w:t>
+      </w:r>
+    </w:p>
+    <w:p>
+      <w:pPr>
+        <w:pStyle w:val="ListParagraph"/>
+        <w:numPr>
+          <w:ilvl w:val="0"/>
+          <w:numId w:val="1"/>
+        </w:numPr>
+        <w:spacing w:after="0"/>
+        <w:rPr>
+          <w:i/>
+          <w:iCs/>
+        </w:rPr>
+      </w:pPr>
+      <w:r>
+        <w:t xml:space="preserve">void </w:t>
+      </w:r>
+      <w:r>
+        <w:rPr>
+          <w:i/>
+          <w:iCs/>
+        </w:rPr>
+        <w:t>updateName()</w:t>
+      </w:r>
+    </w:p>
+    <w:p>
+      <w:pPr>
+        <w:pStyle w:val="ListParagraph"/>
+        <w:numPr>
+          <w:ilvl w:val="0"/>
+          <w:numId w:val="1"/>
+        </w:numPr>
+        <w:spacing w:after="0"/>
+      </w:pPr>
     </w:p>
     <w:p>
       <w:pPr>
@@ -2775,7 +3157,34 @@
           <w:i/>
           <w:iCs/>
         </w:rPr>
-        <w:t>componentTypeRef</w:t>
+        <w:t>node</w:t>
+      </w:r>
+      <w:r>
+        <w:rPr>
+          <w:i/>
+          <w:iCs/>
+        </w:rPr>
+        <w:t>Ref</w:t>
+      </w:r>
+    </w:p>
+    <w:p>
+      <w:pPr>
+        <w:pStyle w:val="ListParagraph"/>
+        <w:numPr>
+          <w:ilvl w:val="0"/>
+          <w:numId w:val="1"/>
+        </w:numPr>
+        <w:spacing w:after="0"/>
+      </w:pPr>
+      <w:r>
+        <w:t xml:space="preserve">Qpixmap </w:t>
+      </w:r>
+      <w:r>
+        <w:rPr>
+          <w:i/>
+          <w:iCs/>
+        </w:rPr>
+        <w:t>thumbnail</w:t>
       </w:r>
     </w:p>
     <w:p>
@@ -2862,6 +3271,7 @@
         <w:spacing w:after="0"/>
       </w:pPr>
       <w:r>
+        <w:lastRenderedPageBreak/>
         <w:t>Functions:</w:t>
       </w:r>
     </w:p>
@@ -4217,4 +4627,16 @@
     </a:ext>
   </a:extLst>
 </a:theme>
+</file>
+
+<file path=customXml/item1.xml><?xml version="1.0" encoding="utf-8"?>
+<b:Sources xmlns:b="http://schemas.openxmlformats.org/officeDocument/2006/bibliography" xmlns="http://schemas.openxmlformats.org/officeDocument/2006/bibliography" SelectedStyle="\APASixthEditionOfficeOnline.xsl" StyleName="APA" Version="6"/>
+</file>
+
+<file path=customXml/itemProps1.xml><?xml version="1.0" encoding="utf-8"?>
+<ds:datastoreItem xmlns:ds="http://schemas.openxmlformats.org/officeDocument/2006/customXml" ds:itemID="{0BDF70CE-D734-4B1B-8464-B5BEA716E364}">
+  <ds:schemaRefs>
+    <ds:schemaRef ds:uri="http://schemas.openxmlformats.org/officeDocument/2006/bibliography"/>
+  </ds:schemaRefs>
+</ds:datastoreItem>
 </file>
</xml_diff>

<commit_message>
Beginning to Implement Custom Tree Structure for Catalog
</commit_message>
<xml_diff>
--- a/API Documentation.docx
+++ b/API Documentation.docx
@@ -405,6 +405,11 @@
     <w:p>
       <w:pPr>
         <w:spacing w:after="0"/>
+      </w:pPr>
+    </w:p>
+    <w:p>
+      <w:pPr>
+        <w:spacing w:after="0"/>
         <w:ind w:firstLine="360"/>
       </w:pPr>
       <w:r>
@@ -597,6 +602,12 @@
     </w:p>
     <w:p>
       <w:pPr>
+        <w:spacing w:after="0"/>
+        <w:ind w:firstLine="360"/>
+      </w:pPr>
+    </w:p>
+    <w:p>
+      <w:pPr>
         <w:pStyle w:val="ListParagraph"/>
         <w:numPr>
           <w:ilvl w:val="0"/>
@@ -768,7 +779,13 @@
         <w:spacing w:after="0"/>
       </w:pPr>
       <w:r>
-        <w:t xml:space="preserve">vector&lt;int&gt;* </w:t>
+        <w:t>vector&lt;</w:t>
+      </w:r>
+      <w:r>
+        <w:t>gridNode*</w:t>
+      </w:r>
+      <w:r>
+        <w:t xml:space="preserve">&gt;* </w:t>
       </w:r>
       <w:r>
         <w:rPr>
@@ -803,7 +820,6 @@
         <w:pStyle w:val="Heading1"/>
       </w:pPr>
       <w:r>
-        <w:lastRenderedPageBreak/>
         <w:t>class gridNode</w:t>
       </w:r>
     </w:p>
@@ -883,6 +899,27 @@
           <w:numId w:val="1"/>
         </w:numPr>
         <w:spacing w:after="0"/>
+        <w:rPr>
+          <w:i/>
+          <w:iCs/>
+        </w:rPr>
+      </w:pPr>
+      <w:r>
+        <w:rPr>
+          <w:i/>
+          <w:iCs/>
+        </w:rPr>
+        <w:t>gridNode(const gridNode &amp;original);</w:t>
+      </w:r>
+    </w:p>
+    <w:p>
+      <w:pPr>
+        <w:pStyle w:val="ListParagraph"/>
+        <w:numPr>
+          <w:ilvl w:val="0"/>
+          <w:numId w:val="1"/>
+        </w:numPr>
+        <w:spacing w:after="0"/>
       </w:pPr>
       <w:r>
         <w:t xml:space="preserve">bool </w:t>
@@ -995,6 +1032,64 @@
           <w:i/>
           <w:iCs/>
         </w:rPr>
+        <w:t>)</w:t>
+      </w:r>
+    </w:p>
+    <w:p>
+      <w:pPr>
+        <w:spacing w:after="0"/>
+      </w:pPr>
+    </w:p>
+    <w:p>
+      <w:pPr>
+        <w:pStyle w:val="ListParagraph"/>
+        <w:numPr>
+          <w:ilvl w:val="0"/>
+          <w:numId w:val="1"/>
+        </w:numPr>
+        <w:spacing w:after="0"/>
+      </w:pPr>
+      <w:r>
+        <w:t xml:space="preserve">void </w:t>
+      </w:r>
+      <w:r>
+        <w:rPr>
+          <w:i/>
+          <w:iCs/>
+        </w:rPr>
+        <w:t>addCatalogEntry(gridNode*)</w:t>
+      </w:r>
+    </w:p>
+    <w:p>
+      <w:pPr>
+        <w:pStyle w:val="ListParagraph"/>
+        <w:numPr>
+          <w:ilvl w:val="0"/>
+          <w:numId w:val="1"/>
+        </w:numPr>
+        <w:spacing w:after="0"/>
+      </w:pPr>
+      <w:r>
+        <w:t xml:space="preserve">void </w:t>
+      </w:r>
+      <w:r>
+        <w:rPr>
+          <w:i/>
+          <w:iCs/>
+        </w:rPr>
+        <w:t>deleteCatalogEntry</w:t>
+      </w:r>
+      <w:r>
+        <w:t>(</w:t>
+      </w:r>
+      <w:r>
+        <w:rPr>
+          <w:i/>
+          <w:iCs/>
+        </w:rPr>
+        <w:t>gridNode*</w:t>
+      </w:r>
+      <w:r>
         <w:t>)</w:t>
       </w:r>
     </w:p>
@@ -1152,6 +1247,36 @@
     </w:p>
     <w:p>
       <w:pPr>
+        <w:pStyle w:val="ListParagraph"/>
+        <w:numPr>
+          <w:ilvl w:val="0"/>
+          <w:numId w:val="1"/>
+        </w:numPr>
+        <w:spacing w:after="0"/>
+      </w:pPr>
+      <w:r>
+        <w:t xml:space="preserve">Bool </w:t>
+      </w:r>
+      <w:r>
+        <w:rPr>
+          <w:i/>
+          <w:iCs/>
+        </w:rPr>
+        <w:t>catalog</w:t>
+      </w:r>
+    </w:p>
+    <w:p>
+      <w:pPr>
+        <w:pStyle w:val="ListParagraph"/>
+        <w:numPr>
+          <w:ilvl w:val="0"/>
+          <w:numId w:val="1"/>
+        </w:numPr>
+        <w:spacing w:after="0"/>
+      </w:pPr>
+    </w:p>
+    <w:p>
+      <w:pPr>
         <w:pStyle w:val="Heading2"/>
       </w:pPr>
       <w:r>
@@ -1234,6 +1359,27 @@
           <w:numId w:val="1"/>
         </w:numPr>
         <w:spacing w:after="0"/>
+        <w:rPr>
+          <w:i/>
+          <w:iCs/>
+        </w:rPr>
+      </w:pPr>
+      <w:r>
+        <w:rPr>
+          <w:i/>
+          <w:iCs/>
+        </w:rPr>
+        <w:t>gridEdge(const gridEdge &amp;original);</w:t>
+      </w:r>
+    </w:p>
+    <w:p>
+      <w:pPr>
+        <w:pStyle w:val="ListParagraph"/>
+        <w:numPr>
+          <w:ilvl w:val="0"/>
+          <w:numId w:val="1"/>
+        </w:numPr>
+        <w:spacing w:after="0"/>
       </w:pPr>
       <w:r>
         <w:t xml:space="preserve">bool </w:t>
@@ -1308,6 +1454,7 @@
         <w:ind w:firstLine="360"/>
       </w:pPr>
       <w:r>
+        <w:lastRenderedPageBreak/>
         <w:t>Variables:</w:t>
       </w:r>
     </w:p>
@@ -1553,7 +1700,6 @@
         <w:spacing w:after="0"/>
       </w:pPr>
       <w:r>
-        <w:lastRenderedPageBreak/>
         <w:t xml:space="preserve">double </w:t>
       </w:r>
       <w:r>
@@ -1773,6 +1919,27 @@
           <w:numId w:val="1"/>
         </w:numPr>
         <w:spacing w:after="0"/>
+        <w:rPr>
+          <w:i/>
+          <w:iCs/>
+        </w:rPr>
+      </w:pPr>
+      <w:r>
+        <w:rPr>
+          <w:i/>
+          <w:iCs/>
+        </w:rPr>
+        <w:t>gridElement(const gridElement &amp;original);</w:t>
+      </w:r>
+    </w:p>
+    <w:p>
+      <w:pPr>
+        <w:pStyle w:val="ListParagraph"/>
+        <w:numPr>
+          <w:ilvl w:val="0"/>
+          <w:numId w:val="1"/>
+        </w:numPr>
+        <w:spacing w:after="0"/>
       </w:pPr>
       <w:r>
         <w:t xml:space="preserve">bool </w:t>
@@ -1863,8 +2030,16 @@
           <w:numId w:val="1"/>
         </w:numPr>
         <w:spacing w:after="0"/>
-      </w:pPr>
-      <w:r>
+        <w:rPr>
+          <w:i/>
+          <w:iCs/>
+        </w:rPr>
+      </w:pPr>
+      <w:r>
+        <w:rPr>
+          <w:i/>
+          <w:iCs/>
+        </w:rPr>
         <w:t>sourceNode()</w:t>
       </w:r>
     </w:p>
@@ -1876,8 +2051,16 @@
           <w:numId w:val="1"/>
         </w:numPr>
         <w:spacing w:after="0"/>
-      </w:pPr>
-      <w:r>
+        <w:rPr>
+          <w:i/>
+          <w:iCs/>
+        </w:rPr>
+      </w:pPr>
+      <w:r>
+        <w:rPr>
+          <w:i/>
+          <w:iCs/>
+        </w:rPr>
         <w:t>~sourceNode()</w:t>
       </w:r>
     </w:p>
@@ -1889,9 +2072,37 @@
           <w:numId w:val="1"/>
         </w:numPr>
         <w:spacing w:after="0"/>
-      </w:pPr>
-      <w:r>
-        <w:t>bool validityCheck()</w:t>
+        <w:rPr>
+          <w:i/>
+          <w:iCs/>
+        </w:rPr>
+      </w:pPr>
+      <w:r>
+        <w:rPr>
+          <w:i/>
+          <w:iCs/>
+        </w:rPr>
+        <w:t>sourceNode(const sourceNode &amp;original);</w:t>
+      </w:r>
+    </w:p>
+    <w:p>
+      <w:pPr>
+        <w:pStyle w:val="ListParagraph"/>
+        <w:numPr>
+          <w:ilvl w:val="0"/>
+          <w:numId w:val="1"/>
+        </w:numPr>
+        <w:spacing w:after="0"/>
+      </w:pPr>
+      <w:r>
+        <w:t xml:space="preserve">bool </w:t>
+      </w:r>
+      <w:r>
+        <w:rPr>
+          <w:i/>
+          <w:iCs/>
+        </w:rPr>
+        <w:t>validityCheck()</w:t>
       </w:r>
     </w:p>
     <w:p>
@@ -1947,14 +2158,8 @@
     <w:p>
       <w:pPr>
         <w:pStyle w:val="Heading3"/>
-        <w:rPr>
-          <w:highlight w:val="yellow"/>
-        </w:rPr>
-      </w:pPr>
-      <w:r>
-        <w:rPr>
-          <w:highlight w:val="yellow"/>
-        </w:rPr>
+      </w:pPr>
+      <w:r>
         <w:t>class loadNode::gridElement</w:t>
       </w:r>
     </w:p>
@@ -1964,14 +2169,12 @@
         <w:rPr>
           <w:b/>
           <w:bCs/>
-          <w:highlight w:val="yellow"/>
         </w:rPr>
       </w:pPr>
       <w:r>
         <w:rPr>
           <w:b/>
           <w:bCs/>
-          <w:highlight w:val="yellow"/>
         </w:rPr>
         <w:t>Public:</w:t>
       </w:r>
@@ -1980,14 +2183,8 @@
       <w:pPr>
         <w:spacing w:after="0"/>
         <w:ind w:firstLine="360"/>
-        <w:rPr>
-          <w:highlight w:val="yellow"/>
-        </w:rPr>
-      </w:pPr>
-      <w:r>
-        <w:rPr>
-          <w:highlight w:val="yellow"/>
-        </w:rPr>
+      </w:pPr>
+      <w:r>
         <w:t>Functions:</w:t>
       </w:r>
     </w:p>
@@ -2000,12 +2197,14 @@
         </w:numPr>
         <w:spacing w:after="0"/>
         <w:rPr>
-          <w:highlight w:val="yellow"/>
-        </w:rPr>
-      </w:pPr>
-      <w:r>
-        <w:rPr>
-          <w:highlight w:val="yellow"/>
+          <w:i/>
+          <w:iCs/>
+        </w:rPr>
+      </w:pPr>
+      <w:r>
+        <w:rPr>
+          <w:i/>
+          <w:iCs/>
         </w:rPr>
         <w:t>loadNode()</w:t>
       </w:r>
@@ -2019,12 +2218,14 @@
         </w:numPr>
         <w:spacing w:after="0"/>
         <w:rPr>
-          <w:highlight w:val="yellow"/>
-        </w:rPr>
-      </w:pPr>
-      <w:r>
-        <w:rPr>
-          <w:highlight w:val="yellow"/>
+          <w:i/>
+          <w:iCs/>
+        </w:rPr>
+      </w:pPr>
+      <w:r>
+        <w:rPr>
+          <w:i/>
+          <w:iCs/>
         </w:rPr>
         <w:t>~loadNode()</w:t>
       </w:r>
@@ -2038,22 +2239,45 @@
         </w:numPr>
         <w:spacing w:after="0"/>
         <w:rPr>
-          <w:highlight w:val="yellow"/>
-        </w:rPr>
-      </w:pPr>
-      <w:r>
-        <w:rPr>
-          <w:highlight w:val="yellow"/>
-        </w:rPr>
-        <w:t>bool validityCheck()</w:t>
-      </w:r>
-    </w:p>
-    <w:p>
-      <w:pPr>
-        <w:spacing w:after="0"/>
-        <w:rPr>
-          <w:highlight w:val="yellow"/>
-        </w:rPr>
+          <w:i/>
+          <w:iCs/>
+        </w:rPr>
+      </w:pPr>
+      <w:r>
+        <w:rPr>
+          <w:i/>
+          <w:iCs/>
+        </w:rPr>
+        <w:t>loadNode(const loadNode &amp;original);</w:t>
+      </w:r>
+    </w:p>
+    <w:p>
+      <w:pPr>
+        <w:pStyle w:val="ListParagraph"/>
+        <w:numPr>
+          <w:ilvl w:val="0"/>
+          <w:numId w:val="1"/>
+        </w:numPr>
+        <w:spacing w:after="0"/>
+        <w:rPr>
+          <w:i/>
+          <w:iCs/>
+        </w:rPr>
+      </w:pPr>
+      <w:r>
+        <w:t xml:space="preserve">bool </w:t>
+      </w:r>
+      <w:r>
+        <w:rPr>
+          <w:i/>
+          <w:iCs/>
+        </w:rPr>
+        <w:t>validityCheck()</w:t>
+      </w:r>
+    </w:p>
+    <w:p>
+      <w:pPr>
+        <w:spacing w:after="0"/>
       </w:pPr>
     </w:p>
     <w:p>
@@ -2062,14 +2286,12 @@
         <w:rPr>
           <w:b/>
           <w:bCs/>
-          <w:highlight w:val="yellow"/>
         </w:rPr>
       </w:pPr>
       <w:r>
         <w:rPr>
           <w:b/>
           <w:bCs/>
-          <w:highlight w:val="yellow"/>
         </w:rPr>
         <w:t>Private:</w:t>
       </w:r>
@@ -2078,14 +2300,8 @@
       <w:pPr>
         <w:spacing w:after="0"/>
         <w:ind w:firstLine="360"/>
-        <w:rPr>
-          <w:highlight w:val="yellow"/>
-        </w:rPr>
-      </w:pPr>
-      <w:r>
-        <w:rPr>
-          <w:highlight w:val="yellow"/>
-        </w:rPr>
+      </w:pPr>
+      <w:r>
         <w:t>Functions:</w:t>
       </w:r>
     </w:p>
@@ -2097,14 +2313,8 @@
           <w:numId w:val="1"/>
         </w:numPr>
         <w:spacing w:after="0"/>
-        <w:rPr>
-          <w:highlight w:val="yellow"/>
-        </w:rPr>
-      </w:pPr>
-      <w:r>
-        <w:rPr>
-          <w:highlight w:val="yellow"/>
-        </w:rPr>
+      </w:pPr>
+      <w:r>
         <w:t>void loadFromDataFile(string filepath)</w:t>
       </w:r>
     </w:p>
@@ -2112,14 +2322,8 @@
       <w:pPr>
         <w:spacing w:after="0"/>
         <w:ind w:firstLine="360"/>
-        <w:rPr>
-          <w:highlight w:val="yellow"/>
-        </w:rPr>
-      </w:pPr>
-      <w:r>
-        <w:rPr>
-          <w:highlight w:val="yellow"/>
-        </w:rPr>
+      </w:pPr>
+      <w:r>
         <w:t>Variables:</w:t>
       </w:r>
     </w:p>
@@ -2131,67 +2335,186 @@
           <w:numId w:val="1"/>
         </w:numPr>
         <w:spacing w:after="0"/>
-        <w:rPr>
-          <w:highlight w:val="yellow"/>
-        </w:rPr>
-      </w:pPr>
-      <w:r>
-        <w:rPr>
-          <w:highlight w:val="yellow"/>
-        </w:rPr>
-        <w:t>int serialNumber</w:t>
-      </w:r>
-    </w:p>
-    <w:p>
-      <w:pPr>
-        <w:pStyle w:val="ListParagraph"/>
-        <w:numPr>
-          <w:ilvl w:val="0"/>
-          <w:numId w:val="1"/>
-        </w:numPr>
-        <w:spacing w:after="0"/>
-        <w:rPr>
-          <w:highlight w:val="yellow"/>
-        </w:rPr>
-      </w:pPr>
-      <w:r>
-        <w:rPr>
-          <w:highlight w:val="yellow"/>
-        </w:rPr>
-        <w:lastRenderedPageBreak/>
-        <w:t>string name</w:t>
-      </w:r>
-    </w:p>
-    <w:p>
-      <w:pPr>
-        <w:pStyle w:val="ListParagraph"/>
-        <w:numPr>
-          <w:ilvl w:val="0"/>
-          <w:numId w:val="1"/>
-        </w:numPr>
-        <w:spacing w:after="0"/>
-        <w:rPr>
-          <w:highlight w:val="yellow"/>
-        </w:rPr>
-      </w:pPr>
-      <w:r>
-        <w:rPr>
-          <w:highlight w:val="yellow"/>
-        </w:rPr>
-        <w:t>string thumbnailImagePath</w:t>
-      </w:r>
-    </w:p>
-    <w:p>
-      <w:pPr>
-        <w:pStyle w:val="ListParagraph"/>
-        <w:numPr>
-          <w:ilvl w:val="0"/>
-          <w:numId w:val="1"/>
-        </w:numPr>
-        <w:spacing w:after="0"/>
-        <w:rPr>
-          <w:highlight w:val="yellow"/>
-        </w:rPr>
+      </w:pPr>
+      <w:r>
+        <w:t>bool powerType</w:t>
+      </w:r>
+    </w:p>
+    <w:p>
+      <w:pPr>
+        <w:pStyle w:val="ListParagraph"/>
+        <w:numPr>
+          <w:ilvl w:val="0"/>
+          <w:numId w:val="1"/>
+        </w:numPr>
+        <w:spacing w:after="0"/>
+      </w:pPr>
+      <w:r>
+        <w:t>double voltage</w:t>
+      </w:r>
+    </w:p>
+    <w:p>
+      <w:pPr>
+        <w:pStyle w:val="ListParagraph"/>
+        <w:numPr>
+          <w:ilvl w:val="0"/>
+          <w:numId w:val="1"/>
+        </w:numPr>
+        <w:spacing w:after="0"/>
+      </w:pPr>
+      <w:r>
+        <w:t>double constPowerDemand</w:t>
+      </w:r>
+    </w:p>
+    <w:p>
+      <w:pPr>
+        <w:pStyle w:val="ListParagraph"/>
+        <w:numPr>
+          <w:ilvl w:val="0"/>
+          <w:numId w:val="1"/>
+        </w:numPr>
+        <w:spacing w:after="0"/>
+      </w:pPr>
+      <w:r>
+        <w:t>int numPhases</w:t>
+      </w:r>
+    </w:p>
+    <w:p>
+      <w:pPr>
+        <w:pStyle w:val="ListParagraph"/>
+        <w:numPr>
+          <w:ilvl w:val="0"/>
+          <w:numId w:val="1"/>
+        </w:numPr>
+        <w:spacing w:after="0"/>
+      </w:pPr>
+      <w:r>
+        <w:t>bool phaseA</w:t>
+      </w:r>
+    </w:p>
+    <w:p>
+      <w:pPr>
+        <w:pStyle w:val="ListParagraph"/>
+        <w:numPr>
+          <w:ilvl w:val="0"/>
+          <w:numId w:val="1"/>
+        </w:numPr>
+        <w:spacing w:after="0"/>
+      </w:pPr>
+      <w:r>
+        <w:t>bool phaseB</w:t>
+      </w:r>
+    </w:p>
+    <w:p>
+      <w:pPr>
+        <w:pStyle w:val="ListParagraph"/>
+        <w:numPr>
+          <w:ilvl w:val="0"/>
+          <w:numId w:val="1"/>
+        </w:numPr>
+        <w:spacing w:after="0"/>
+      </w:pPr>
+      <w:r>
+        <w:t>bool phaseC</w:t>
+      </w:r>
+    </w:p>
+    <w:p>
+      <w:pPr>
+        <w:pStyle w:val="ListParagraph"/>
+        <w:numPr>
+          <w:ilvl w:val="0"/>
+          <w:numId w:val="1"/>
+        </w:numPr>
+        <w:spacing w:after="0"/>
+      </w:pPr>
+      <w:r>
+        <w:t>int profileType</w:t>
+      </w:r>
+    </w:p>
+    <w:p>
+      <w:pPr>
+        <w:spacing w:after="0"/>
+      </w:pPr>
+    </w:p>
+    <w:p>
+      <w:pPr>
+        <w:pStyle w:val="ListParagraph"/>
+        <w:numPr>
+          <w:ilvl w:val="0"/>
+          <w:numId w:val="1"/>
+        </w:numPr>
+        <w:spacing w:after="0"/>
+      </w:pPr>
+      <w:r>
+        <w:t>int transientMatrixSize;</w:t>
+      </w:r>
+    </w:p>
+    <w:p>
+      <w:pPr>
+        <w:pStyle w:val="ListParagraph"/>
+        <w:numPr>
+          <w:ilvl w:val="0"/>
+          <w:numId w:val="1"/>
+        </w:numPr>
+        <w:spacing w:after="0"/>
+      </w:pPr>
+      <w:r>
+        <w:t>std::vector&lt;std::vector&lt;transientElement*&gt;&gt;*transientMatrix</w:t>
+      </w:r>
+    </w:p>
+    <w:p>
+      <w:pPr>
+        <w:pStyle w:val="ListParagraph"/>
+        <w:numPr>
+          <w:ilvl w:val="0"/>
+          <w:numId w:val="1"/>
+        </w:numPr>
+        <w:spacing w:after="0"/>
+      </w:pPr>
+    </w:p>
+    <w:p>
+      <w:pPr>
+        <w:spacing w:after="0"/>
+        <w:ind w:left="360"/>
+      </w:pPr>
+      <w:r>
+        <w:t>Structs:</w:t>
+      </w:r>
+    </w:p>
+    <w:p>
+      <w:pPr>
+        <w:pStyle w:val="ListParagraph"/>
+        <w:numPr>
+          <w:ilvl w:val="0"/>
+          <w:numId w:val="1"/>
+        </w:numPr>
+        <w:spacing w:after="0"/>
+      </w:pPr>
+      <w:r>
+        <w:t>transientElement</w:t>
+      </w:r>
+    </w:p>
+    <w:p>
+      <w:pPr>
+        <w:pStyle w:val="ListParagraph"/>
+        <w:numPr>
+          <w:ilvl w:val="1"/>
+          <w:numId w:val="1"/>
+        </w:numPr>
+        <w:spacing w:after="0"/>
+      </w:pPr>
+      <w:r>
+        <w:t>int type</w:t>
+      </w:r>
+    </w:p>
+    <w:p>
+      <w:pPr>
+        <w:pStyle w:val="ListParagraph"/>
+        <w:numPr>
+          <w:ilvl w:val="0"/>
+          <w:numId w:val="1"/>
+        </w:numPr>
+        <w:spacing w:after="0"/>
       </w:pPr>
     </w:p>
     <w:p>
@@ -2240,8 +2563,16 @@
           <w:numId w:val="1"/>
         </w:numPr>
         <w:spacing w:after="0"/>
-      </w:pPr>
-      <w:r>
+        <w:rPr>
+          <w:i/>
+          <w:iCs/>
+        </w:rPr>
+      </w:pPr>
+      <w:r>
+        <w:rPr>
+          <w:i/>
+          <w:iCs/>
+        </w:rPr>
         <w:t>esmNode()</w:t>
       </w:r>
     </w:p>
@@ -2253,8 +2584,16 @@
           <w:numId w:val="1"/>
         </w:numPr>
         <w:spacing w:after="0"/>
-      </w:pPr>
-      <w:r>
+        <w:rPr>
+          <w:i/>
+          <w:iCs/>
+        </w:rPr>
+      </w:pPr>
+      <w:r>
+        <w:rPr>
+          <w:i/>
+          <w:iCs/>
+        </w:rPr>
         <w:t>~esmNode()</w:t>
       </w:r>
     </w:p>
@@ -2266,9 +2605,41 @@
           <w:numId w:val="1"/>
         </w:numPr>
         <w:spacing w:after="0"/>
-      </w:pPr>
-      <w:r>
-        <w:t>bool validityCheck()</w:t>
+        <w:rPr>
+          <w:i/>
+          <w:iCs/>
+        </w:rPr>
+      </w:pPr>
+      <w:r>
+        <w:rPr>
+          <w:i/>
+          <w:iCs/>
+        </w:rPr>
+        <w:t>esmNode(const esmNode &amp;original);</w:t>
+      </w:r>
+    </w:p>
+    <w:p>
+      <w:pPr>
+        <w:pStyle w:val="ListParagraph"/>
+        <w:numPr>
+          <w:ilvl w:val="0"/>
+          <w:numId w:val="1"/>
+        </w:numPr>
+        <w:spacing w:after="0"/>
+        <w:rPr>
+          <w:i/>
+          <w:iCs/>
+        </w:rPr>
+      </w:pPr>
+      <w:r>
+        <w:t xml:space="preserve">bool </w:t>
+      </w:r>
+      <w:r>
+        <w:rPr>
+          <w:i/>
+          <w:iCs/>
+        </w:rPr>
+        <w:t>validityCheck()</w:t>
       </w:r>
     </w:p>
     <w:p>
@@ -2369,8 +2740,16 @@
           <w:numId w:val="1"/>
         </w:numPr>
         <w:spacing w:after="0"/>
-      </w:pPr>
-      <w:r>
+        <w:rPr>
+          <w:i/>
+          <w:iCs/>
+        </w:rPr>
+      </w:pPr>
+      <w:r>
+        <w:rPr>
+          <w:i/>
+          <w:iCs/>
+        </w:rPr>
         <w:t>filterNode()</w:t>
       </w:r>
     </w:p>
@@ -2382,8 +2761,16 @@
           <w:numId w:val="1"/>
         </w:numPr>
         <w:spacing w:after="0"/>
-      </w:pPr>
-      <w:r>
+        <w:rPr>
+          <w:i/>
+          <w:iCs/>
+        </w:rPr>
+      </w:pPr>
+      <w:r>
+        <w:rPr>
+          <w:i/>
+          <w:iCs/>
+        </w:rPr>
         <w:t>~filterNode()</w:t>
       </w:r>
     </w:p>
@@ -2395,9 +2782,37 @@
           <w:numId w:val="1"/>
         </w:numPr>
         <w:spacing w:after="0"/>
-      </w:pPr>
-      <w:r>
-        <w:t>bool validityCheck()</w:t>
+        <w:rPr>
+          <w:i/>
+          <w:iCs/>
+        </w:rPr>
+      </w:pPr>
+      <w:r>
+        <w:rPr>
+          <w:i/>
+          <w:iCs/>
+        </w:rPr>
+        <w:t>filterNode(const filterNode &amp;original);</w:t>
+      </w:r>
+    </w:p>
+    <w:p>
+      <w:pPr>
+        <w:pStyle w:val="ListParagraph"/>
+        <w:numPr>
+          <w:ilvl w:val="0"/>
+          <w:numId w:val="1"/>
+        </w:numPr>
+        <w:spacing w:after="0"/>
+      </w:pPr>
+      <w:r>
+        <w:t xml:space="preserve">bool </w:t>
+      </w:r>
+      <w:r>
+        <w:rPr>
+          <w:i/>
+          <w:iCs/>
+        </w:rPr>
+        <w:t>validityCheck()</w:t>
       </w:r>
     </w:p>
     <w:p>
@@ -2527,6 +2942,27 @@
           <w:numId w:val="1"/>
         </w:numPr>
         <w:spacing w:after="0"/>
+        <w:rPr>
+          <w:i/>
+          <w:iCs/>
+        </w:rPr>
+      </w:pPr>
+      <w:r>
+        <w:rPr>
+          <w:i/>
+          <w:iCs/>
+        </w:rPr>
+        <w:t>gridBus(const gridBus &amp;original);</w:t>
+      </w:r>
+    </w:p>
+    <w:p>
+      <w:pPr>
+        <w:pStyle w:val="ListParagraph"/>
+        <w:numPr>
+          <w:ilvl w:val="0"/>
+          <w:numId w:val="1"/>
+        </w:numPr>
+        <w:spacing w:after="0"/>
       </w:pPr>
       <w:r>
         <w:t xml:space="preserve">bool </w:t>
@@ -2624,55 +3060,11 @@
         <w:ind w:firstLine="360"/>
       </w:pPr>
       <w:r>
-        <w:t>Variables:</w:t>
-      </w:r>
-    </w:p>
-    <w:p>
-      <w:pPr>
-        <w:pStyle w:val="ListParagraph"/>
-        <w:numPr>
-          <w:ilvl w:val="0"/>
-          <w:numId w:val="1"/>
-        </w:numPr>
-        <w:spacing w:after="0"/>
-      </w:pPr>
-      <w:r>
-        <w:t xml:space="preserve">vector&lt;double&gt;* </w:t>
-      </w:r>
-      <w:r>
-        <w:rPr>
-          <w:i/>
-          <w:iCs/>
-        </w:rPr>
-        <w:t>busTrace</w:t>
-      </w:r>
-    </w:p>
-    <w:p>
-      <w:pPr>
-        <w:pStyle w:val="ListParagraph"/>
-        <w:numPr>
-          <w:ilvl w:val="0"/>
-          <w:numId w:val="1"/>
-        </w:numPr>
-        <w:spacing w:after="0"/>
-      </w:pPr>
-      <w:r>
-        <w:lastRenderedPageBreak/>
-        <w:t xml:space="preserve">vector&lt;double&gt;* </w:t>
-      </w:r>
-      <w:r>
-        <w:rPr>
-          <w:i/>
-          <w:iCs/>
-        </w:rPr>
-        <w:t>exportTrace</w:t>
-      </w:r>
-    </w:p>
-    <w:p>
-      <w:pPr>
-        <w:pStyle w:val="ListParagraph"/>
-        <w:spacing w:after="0"/>
-      </w:pPr>
+        <w:t>Variables</w:t>
+      </w:r>
+      <w:r>
+        <w:t>:</w:t>
+      </w:r>
     </w:p>
     <w:p>
       <w:pPr>
@@ -3330,7 +3722,6 @@
         <w:pStyle w:val="Heading1"/>
       </w:pPr>
       <w:r>
-        <w:lastRenderedPageBreak/>
         <w:t>class commonModeGrid</w:t>
       </w:r>
     </w:p>

</xml_diff>

<commit_message>
GUI updates for data entry
</commit_message>
<xml_diff>
--- a/API Documentation.docx
+++ b/API Documentation.docx
@@ -223,6 +223,71 @@
         <w:spacing w:after="0"/>
       </w:pPr>
       <w:r>
+        <w:t xml:space="preserve">transformerNode* </w:t>
+      </w:r>
+      <w:r>
+        <w:rPr>
+          <w:i/>
+          <w:iCs/>
+        </w:rPr>
+        <w:t>newTransformer()</w:t>
+      </w:r>
+    </w:p>
+    <w:p>
+      <w:pPr>
+        <w:pStyle w:val="ListParagraph"/>
+        <w:numPr>
+          <w:ilvl w:val="0"/>
+          <w:numId w:val="1"/>
+        </w:numPr>
+        <w:spacing w:after="0"/>
+      </w:pPr>
+      <w:r>
+        <w:t xml:space="preserve">converterNode </w:t>
+      </w:r>
+      <w:r>
+        <w:rPr>
+          <w:i/>
+          <w:iCs/>
+        </w:rPr>
+        <w:t>newConverter()</w:t>
+      </w:r>
+    </w:p>
+    <w:p>
+      <w:pPr>
+        <w:pStyle w:val="ListParagraph"/>
+        <w:numPr>
+          <w:ilvl w:val="0"/>
+          <w:numId w:val="1"/>
+        </w:numPr>
+        <w:spacing w:after="0"/>
+      </w:pPr>
+      <w:r>
+        <w:t xml:space="preserve">gridLine* </w:t>
+      </w:r>
+      <w:r>
+        <w:rPr>
+          <w:i/>
+          <w:iCs/>
+        </w:rPr>
+        <w:t>newLine()</w:t>
+      </w:r>
+    </w:p>
+    <w:p>
+      <w:pPr>
+        <w:spacing w:after="0"/>
+      </w:pPr>
+    </w:p>
+    <w:p>
+      <w:pPr>
+        <w:pStyle w:val="ListParagraph"/>
+        <w:numPr>
+          <w:ilvl w:val="0"/>
+          <w:numId w:val="1"/>
+        </w:numPr>
+        <w:spacing w:after="0"/>
+      </w:pPr>
+      <w:r>
         <w:t xml:space="preserve">void </w:t>
       </w:r>
       <w:r>
@@ -396,7 +461,21 @@
           <w:i/>
           <w:iCs/>
         </w:rPr>
-        <w:t>numEdges()</w:t>
+        <w:t>num</w:t>
+      </w:r>
+      <w:r>
+        <w:rPr>
+          <w:i/>
+          <w:iCs/>
+        </w:rPr>
+        <w:t>Lines</w:t>
+      </w:r>
+      <w:r>
+        <w:rPr>
+          <w:i/>
+          <w:iCs/>
+        </w:rPr>
+        <w:t>()</w:t>
       </w:r>
       <w:r>
         <w:t>;</w:t>
@@ -404,6 +483,111 @@
     </w:p>
     <w:p>
       <w:pPr>
+        <w:pStyle w:val="ListParagraph"/>
+        <w:numPr>
+          <w:ilvl w:val="0"/>
+          <w:numId w:val="1"/>
+        </w:numPr>
+        <w:spacing w:after="0"/>
+      </w:pPr>
+      <w:r>
+        <w:t xml:space="preserve">int </w:t>
+      </w:r>
+      <w:r>
+        <w:rPr>
+          <w:i/>
+          <w:iCs/>
+        </w:rPr>
+        <w:t>numTransformers();</w:t>
+      </w:r>
+    </w:p>
+    <w:p>
+      <w:pPr>
+        <w:pStyle w:val="ListParagraph"/>
+        <w:numPr>
+          <w:ilvl w:val="0"/>
+          <w:numId w:val="1"/>
+        </w:numPr>
+        <w:spacing w:after="0"/>
+      </w:pPr>
+      <w:r>
+        <w:t xml:space="preserve">int </w:t>
+      </w:r>
+      <w:r>
+        <w:rPr>
+          <w:i/>
+          <w:iCs/>
+        </w:rPr>
+        <w:t>numConverters();</w:t>
+      </w:r>
+    </w:p>
+    <w:p>
+      <w:pPr>
+        <w:spacing w:after="0"/>
+      </w:pPr>
+    </w:p>
+    <w:p>
+      <w:pPr>
+        <w:pStyle w:val="ListParagraph"/>
+        <w:numPr>
+          <w:ilvl w:val="0"/>
+          <w:numId w:val="1"/>
+        </w:numPr>
+        <w:spacing w:after="0"/>
+      </w:pPr>
+      <w:r>
+        <w:t xml:space="preserve">void </w:t>
+      </w:r>
+      <w:r>
+        <w:rPr>
+          <w:i/>
+          <w:iCs/>
+        </w:rPr>
+        <w:t>addCatalogEntry(</w:t>
+      </w:r>
+      <w:r>
+        <w:t>gridNode*</w:t>
+      </w:r>
+      <w:r>
+        <w:rPr>
+          <w:i/>
+          <w:iCs/>
+        </w:rPr>
+        <w:t>);</w:t>
+      </w:r>
+    </w:p>
+    <w:p>
+      <w:pPr>
+        <w:pStyle w:val="ListParagraph"/>
+        <w:numPr>
+          <w:ilvl w:val="0"/>
+          <w:numId w:val="1"/>
+        </w:numPr>
+        <w:spacing w:after="0"/>
+      </w:pPr>
+      <w:r>
+        <w:t xml:space="preserve">void </w:t>
+      </w:r>
+      <w:r>
+        <w:rPr>
+          <w:i/>
+          <w:iCs/>
+        </w:rPr>
+        <w:t>deleteCatalogEntry(</w:t>
+      </w:r>
+      <w:r>
+        <w:t>gridNode*</w:t>
+      </w:r>
+      <w:r>
+        <w:rPr>
+          <w:i/>
+          <w:iCs/>
+        </w:rPr>
+        <w:t>);</w:t>
+      </w:r>
+    </w:p>
+    <w:p>
+      <w:pPr>
         <w:spacing w:after="0"/>
       </w:pPr>
     </w:p>
@@ -446,6 +630,52 @@
       <w:r>
         <w:t>Variables:</w:t>
       </w:r>
+    </w:p>
+    <w:p>
+      <w:pPr>
+        <w:pStyle w:val="ListParagraph"/>
+        <w:numPr>
+          <w:ilvl w:val="0"/>
+          <w:numId w:val="1"/>
+        </w:numPr>
+        <w:spacing w:after="0"/>
+      </w:pPr>
+      <w:r>
+        <w:t xml:space="preserve">customNodeTree* </w:t>
+      </w:r>
+      <w:r>
+        <w:rPr>
+          <w:i/>
+          <w:iCs/>
+        </w:rPr>
+        <w:t>catalog;</w:t>
+      </w:r>
+    </w:p>
+    <w:p>
+      <w:pPr>
+        <w:pStyle w:val="ListParagraph"/>
+        <w:numPr>
+          <w:ilvl w:val="0"/>
+          <w:numId w:val="1"/>
+        </w:numPr>
+        <w:spacing w:after="0"/>
+      </w:pPr>
+      <w:r>
+        <w:t xml:space="preserve">customNodeTree* </w:t>
+      </w:r>
+      <w:r>
+        <w:rPr>
+          <w:i/>
+          <w:iCs/>
+        </w:rPr>
+        <w:t>componentsList;</w:t>
+      </w:r>
+    </w:p>
+    <w:p>
+      <w:pPr>
+        <w:spacing w:after="0"/>
+        <w:ind w:firstLine="360"/>
+      </w:pPr>
     </w:p>
     <w:p>
       <w:pPr>
@@ -747,15 +977,20 @@
         <w:spacing w:after="0"/>
       </w:pPr>
       <w:r>
-        <w:lastRenderedPageBreak/>
-        <w:t xml:space="preserve">vector&lt;gridEdge*&gt;* </w:t>
-      </w:r>
-      <w:r>
-        <w:rPr>
-          <w:i/>
-          <w:iCs/>
-        </w:rPr>
-        <w:t>edges</w:t>
+        <w:t>vector&lt;grid</w:t>
+      </w:r>
+      <w:r>
+        <w:t>Line</w:t>
+      </w:r>
+      <w:r>
+        <w:t xml:space="preserve">*&gt;* </w:t>
+      </w:r>
+      <w:r>
+        <w:rPr>
+          <w:i/>
+          <w:iCs/>
+        </w:rPr>
+        <w:t>lines</w:t>
       </w:r>
       <w:r>
         <w:t>;</w:t>
@@ -771,6 +1006,57 @@
         <w:spacing w:after="0"/>
       </w:pPr>
       <w:r>
+        <w:t xml:space="preserve">vector&lt;transformerNode*&gt; </w:t>
+      </w:r>
+      <w:r>
+        <w:rPr>
+          <w:i/>
+          <w:iCs/>
+        </w:rPr>
+        <w:t>transformers</w:t>
+      </w:r>
+      <w:r>
+        <w:t>;</w:t>
+      </w:r>
+    </w:p>
+    <w:p>
+      <w:pPr>
+        <w:pStyle w:val="ListParagraph"/>
+        <w:numPr>
+          <w:ilvl w:val="0"/>
+          <w:numId w:val="1"/>
+        </w:numPr>
+        <w:spacing w:after="0"/>
+      </w:pPr>
+      <w:r>
+        <w:t xml:space="preserve">vector&lt;converterNodes*&gt; </w:t>
+      </w:r>
+      <w:r>
+        <w:rPr>
+          <w:i/>
+          <w:iCs/>
+        </w:rPr>
+        <w:t>converters</w:t>
+      </w:r>
+      <w:r>
+        <w:t>;</w:t>
+      </w:r>
+    </w:p>
+    <w:p>
+      <w:pPr>
+        <w:spacing w:after="0"/>
+      </w:pPr>
+    </w:p>
+    <w:p>
+      <w:pPr>
+        <w:pStyle w:val="ListParagraph"/>
+        <w:numPr>
+          <w:ilvl w:val="0"/>
+          <w:numId w:val="1"/>
+        </w:numPr>
+        <w:spacing w:after="0"/>
+      </w:pPr>
+      <w:r>
         <w:t xml:space="preserve">vector&lt;component*&gt;* </w:t>
       </w:r>
       <w:r>
@@ -779,32 +1065,6 @@
           <w:iCs/>
         </w:rPr>
         <w:t>activeComponents</w:t>
-      </w:r>
-    </w:p>
-    <w:p>
-      <w:pPr>
-        <w:pStyle w:val="ListParagraph"/>
-        <w:numPr>
-          <w:ilvl w:val="0"/>
-          <w:numId w:val="1"/>
-        </w:numPr>
-        <w:spacing w:after="0"/>
-      </w:pPr>
-      <w:r>
-        <w:t>vector&lt;</w:t>
-      </w:r>
-      <w:r>
-        <w:t>gridNode*</w:t>
-      </w:r>
-      <w:r>
-        <w:t xml:space="preserve">&gt;* </w:t>
-      </w:r>
-      <w:r>
-        <w:rPr>
-          <w:i/>
-          <w:iCs/>
-        </w:rPr>
-        <w:t>Catalog</w:t>
       </w:r>
     </w:p>
     <w:p>
@@ -1069,51 +1329,41 @@
           <w:i/>
           <w:iCs/>
         </w:rPr>
-        <w:t>addCatalogEntry(gridNode*)</w:t>
-      </w:r>
-    </w:p>
-    <w:p>
-      <w:pPr>
-        <w:pStyle w:val="ListParagraph"/>
-        <w:numPr>
-          <w:ilvl w:val="0"/>
-          <w:numId w:val="1"/>
-        </w:numPr>
-        <w:spacing w:after="0"/>
-      </w:pPr>
-      <w:r>
-        <w:t xml:space="preserve">void </w:t>
-      </w:r>
-      <w:r>
-        <w:rPr>
-          <w:i/>
-          <w:iCs/>
-        </w:rPr>
-        <w:t>deleteCatalogEntry</w:t>
-      </w:r>
-      <w:r>
-        <w:t>(</w:t>
-      </w:r>
-      <w:r>
-        <w:rPr>
-          <w:i/>
-          <w:iCs/>
-        </w:rPr>
-        <w:t>gridNode*</w:t>
-      </w:r>
-      <w:r>
-        <w:t>)</w:t>
-      </w:r>
-    </w:p>
-    <w:p>
-      <w:pPr>
-        <w:pStyle w:val="ListParagraph"/>
-        <w:numPr>
-          <w:ilvl w:val="0"/>
-          <w:numId w:val="1"/>
-        </w:numPr>
-        <w:spacing w:after="0"/>
-      </w:pPr>
+        <w:t>setCataog(</w:t>
+      </w:r>
+      <w:r>
+        <w:t>bool set);</w:t>
+      </w:r>
+    </w:p>
+    <w:p>
+      <w:pPr>
+        <w:pStyle w:val="ListParagraph"/>
+        <w:numPr>
+          <w:ilvl w:val="0"/>
+          <w:numId w:val="1"/>
+        </w:numPr>
+        <w:spacing w:after="0"/>
+      </w:pPr>
+      <w:r>
+        <w:t xml:space="preserve">const bool&amp; </w:t>
+      </w:r>
+      <w:r>
+        <w:rPr>
+          <w:i/>
+          <w:iCs/>
+        </w:rPr>
+        <w:t xml:space="preserve">checkCatalog() </w:t>
+      </w:r>
+      <w:r>
+        <w:t>const</w:t>
+      </w:r>
+      <w:r>
+        <w:rPr>
+          <w:i/>
+          <w:iCs/>
+        </w:rPr>
+        <w:t>;</w:t>
+      </w:r>
     </w:p>
     <w:p>
       <w:pPr>
@@ -1272,7 +1522,13 @@
         <w:pStyle w:val="Heading2"/>
       </w:pPr>
       <w:r>
-        <w:t>class gridEdge::gridNode</w:t>
+        <w:t>class grid</w:t>
+      </w:r>
+      <w:r>
+        <w:t>Line</w:t>
+      </w:r>
+      <w:r>
+        <w:t>::gridNode</w:t>
       </w:r>
     </w:p>
     <w:p>
@@ -1314,7 +1570,14 @@
           <w:i/>
           <w:iCs/>
         </w:rPr>
-        <w:t>gridEdge</w:t>
+        <w:t>grid</w:t>
+      </w:r>
+      <w:r>
+        <w:rPr>
+          <w:i/>
+          <w:iCs/>
+        </w:rPr>
+        <w:t>Line</w:t>
       </w:r>
       <w:r>
         <w:t>()</w:t>
@@ -1337,7 +1600,14 @@
           <w:i/>
           <w:iCs/>
         </w:rPr>
-        <w:t>gridEdge</w:t>
+        <w:t>grid</w:t>
+      </w:r>
+      <w:r>
+        <w:rPr>
+          <w:i/>
+          <w:iCs/>
+        </w:rPr>
+        <w:t>Line</w:t>
       </w:r>
       <w:r>
         <w:t>()</w:t>
@@ -1361,7 +1631,35 @@
           <w:i/>
           <w:iCs/>
         </w:rPr>
-        <w:t>gridEdge(const gridEdge &amp;original);</w:t>
+        <w:t>grid</w:t>
+      </w:r>
+      <w:r>
+        <w:rPr>
+          <w:i/>
+          <w:iCs/>
+        </w:rPr>
+        <w:t>Line</w:t>
+      </w:r>
+      <w:r>
+        <w:rPr>
+          <w:i/>
+          <w:iCs/>
+        </w:rPr>
+        <w:t>(const grid</w:t>
+      </w:r>
+      <w:r>
+        <w:rPr>
+          <w:i/>
+          <w:iCs/>
+        </w:rPr>
+        <w:t>Line</w:t>
+      </w:r>
+      <w:r>
+        <w:rPr>
+          <w:i/>
+          <w:iCs/>
+        </w:rPr>
+        <w:t xml:space="preserve"> &amp;original);</w:t>
       </w:r>
     </w:p>
     <w:p>
@@ -1479,6 +1777,7 @@
         <w:spacing w:after="0"/>
       </w:pPr>
       <w:r>
+        <w:lastRenderedPageBreak/>
         <w:t xml:space="preserve">double </w:t>
       </w:r>
       <w:r>
@@ -1497,10 +1796,6 @@
           <w:numId w:val="1"/>
         </w:numPr>
         <w:spacing w:after="0"/>
-        <w:rPr>
-          <w:i/>
-          <w:iCs/>
-        </w:rPr>
       </w:pPr>
       <w:r>
         <w:t xml:space="preserve">int </w:t>
@@ -1510,28 +1805,18 @@
           <w:i/>
           <w:iCs/>
         </w:rPr>
-        <w:t>numPhasesA</w:t>
-      </w:r>
-    </w:p>
-    <w:p>
-      <w:pPr>
-        <w:pStyle w:val="ListParagraph"/>
-        <w:numPr>
-          <w:ilvl w:val="0"/>
-          <w:numId w:val="1"/>
-        </w:numPr>
-        <w:spacing w:after="0"/>
-      </w:pPr>
-      <w:r>
-        <w:t xml:space="preserve">int </w:t>
-      </w:r>
-      <w:r>
-        <w:rPr>
-          <w:i/>
-          <w:iCs/>
-        </w:rPr>
-        <w:t>numPhasesB</w:t>
-      </w:r>
+        <w:t>numPhases</w:t>
+      </w:r>
+    </w:p>
+    <w:p>
+      <w:pPr>
+        <w:pStyle w:val="ListParagraph"/>
+        <w:numPr>
+          <w:ilvl w:val="0"/>
+          <w:numId w:val="1"/>
+        </w:numPr>
+        <w:spacing w:after="0"/>
+      </w:pPr>
     </w:p>
     <w:p>
       <w:pPr>
@@ -1626,200 +1911,6 @@
           <w:iCs/>
         </w:rPr>
       </w:pPr>
-      <w:r>
-        <w:t xml:space="preserve">bool </w:t>
-      </w:r>
-      <w:r>
-        <w:rPr>
-          <w:i/>
-          <w:iCs/>
-        </w:rPr>
-        <w:t>pwrTypeA</w:t>
-      </w:r>
-    </w:p>
-    <w:p>
-      <w:pPr>
-        <w:pStyle w:val="ListParagraph"/>
-        <w:numPr>
-          <w:ilvl w:val="0"/>
-          <w:numId w:val="1"/>
-        </w:numPr>
-        <w:spacing w:after="0"/>
-        <w:rPr>
-          <w:i/>
-          <w:iCs/>
-        </w:rPr>
-      </w:pPr>
-      <w:r>
-        <w:t xml:space="preserve">bool </w:t>
-      </w:r>
-      <w:r>
-        <w:rPr>
-          <w:i/>
-          <w:iCs/>
-        </w:rPr>
-        <w:t>pwrTypeB</w:t>
-      </w:r>
-    </w:p>
-    <w:p>
-      <w:pPr>
-        <w:pStyle w:val="ListParagraph"/>
-        <w:numPr>
-          <w:ilvl w:val="0"/>
-          <w:numId w:val="1"/>
-        </w:numPr>
-        <w:spacing w:after="0"/>
-      </w:pPr>
-      <w:r>
-        <w:t xml:space="preserve">double </w:t>
-      </w:r>
-      <w:r>
-        <w:rPr>
-          <w:i/>
-          <w:iCs/>
-        </w:rPr>
-        <w:t>converter_Capacitance</w:t>
-      </w:r>
-    </w:p>
-    <w:p>
-      <w:pPr>
-        <w:pStyle w:val="ListParagraph"/>
-        <w:numPr>
-          <w:ilvl w:val="0"/>
-          <w:numId w:val="1"/>
-        </w:numPr>
-        <w:spacing w:after="0"/>
-      </w:pPr>
-      <w:r>
-        <w:t xml:space="preserve">double </w:t>
-      </w:r>
-      <w:r>
-        <w:rPr>
-          <w:i/>
-          <w:iCs/>
-        </w:rPr>
-        <w:t>converter_Resistance</w:t>
-      </w:r>
-    </w:p>
-    <w:p>
-      <w:pPr>
-        <w:pStyle w:val="ListParagraph"/>
-        <w:numPr>
-          <w:ilvl w:val="0"/>
-          <w:numId w:val="1"/>
-        </w:numPr>
-        <w:spacing w:after="0"/>
-      </w:pPr>
-      <w:r>
-        <w:t xml:space="preserve">double </w:t>
-      </w:r>
-      <w:r>
-        <w:rPr>
-          <w:i/>
-          <w:iCs/>
-        </w:rPr>
-        <w:t>converter_Inductance</w:t>
-      </w:r>
-    </w:p>
-    <w:p>
-      <w:pPr>
-        <w:pStyle w:val="ListParagraph"/>
-        <w:numPr>
-          <w:ilvl w:val="0"/>
-          <w:numId w:val="1"/>
-        </w:numPr>
-        <w:spacing w:after="0"/>
-      </w:pPr>
-      <w:r>
-        <w:t xml:space="preserve">bool </w:t>
-      </w:r>
-      <w:r>
-        <w:rPr>
-          <w:i/>
-          <w:iCs/>
-        </w:rPr>
-        <w:t>transformer_3pTypeA</w:t>
-      </w:r>
-    </w:p>
-    <w:p>
-      <w:pPr>
-        <w:pStyle w:val="ListParagraph"/>
-        <w:numPr>
-          <w:ilvl w:val="0"/>
-          <w:numId w:val="1"/>
-        </w:numPr>
-        <w:spacing w:after="0"/>
-      </w:pPr>
-      <w:r>
-        <w:t xml:space="preserve">bool </w:t>
-      </w:r>
-      <w:r>
-        <w:rPr>
-          <w:i/>
-          <w:iCs/>
-        </w:rPr>
-        <w:t>transformer_3pTypeB</w:t>
-      </w:r>
-    </w:p>
-    <w:p>
-      <w:pPr>
-        <w:pStyle w:val="ListParagraph"/>
-        <w:numPr>
-          <w:ilvl w:val="0"/>
-          <w:numId w:val="1"/>
-        </w:numPr>
-        <w:spacing w:after="0"/>
-      </w:pPr>
-      <w:r>
-        <w:t xml:space="preserve">double </w:t>
-      </w:r>
-      <w:r>
-        <w:rPr>
-          <w:i/>
-          <w:iCs/>
-        </w:rPr>
-        <w:t>transformer_Capacitance</w:t>
-      </w:r>
-    </w:p>
-    <w:p>
-      <w:pPr>
-        <w:pStyle w:val="ListParagraph"/>
-        <w:numPr>
-          <w:ilvl w:val="0"/>
-          <w:numId w:val="1"/>
-        </w:numPr>
-        <w:spacing w:after="0"/>
-      </w:pPr>
-      <w:r>
-        <w:t xml:space="preserve">double </w:t>
-      </w:r>
-      <w:r>
-        <w:rPr>
-          <w:i/>
-          <w:iCs/>
-        </w:rPr>
-        <w:t>transformer_Resistance</w:t>
-      </w:r>
-    </w:p>
-    <w:p>
-      <w:pPr>
-        <w:pStyle w:val="ListParagraph"/>
-        <w:numPr>
-          <w:ilvl w:val="0"/>
-          <w:numId w:val="1"/>
-        </w:numPr>
-        <w:spacing w:after="0"/>
-      </w:pPr>
-      <w:r>
-        <w:t xml:space="preserve">double </w:t>
-      </w:r>
-      <w:r>
-        <w:rPr>
-          <w:i/>
-          <w:iCs/>
-        </w:rPr>
-        <w:t>transformer_Inductance</w:t>
-      </w:r>
     </w:p>
     <w:p>
       <w:pPr>
@@ -2137,6 +2228,39 @@
     </w:p>
     <w:p>
       <w:pPr>
+        <w:pStyle w:val="ListParagraph"/>
+        <w:numPr>
+          <w:ilvl w:val="0"/>
+          <w:numId w:val="1"/>
+        </w:numPr>
+        <w:spacing w:after="0"/>
+      </w:pPr>
+      <w:r>
+        <w:t xml:space="preserve">double </w:t>
+      </w:r>
+      <w:r>
+        <w:rPr>
+          <w:i/>
+          <w:iCs/>
+        </w:rPr>
+        <w:t>ratedPower</w:t>
+      </w:r>
+    </w:p>
+    <w:p>
+      <w:pPr>
+        <w:pStyle w:val="ListParagraph"/>
+        <w:numPr>
+          <w:ilvl w:val="0"/>
+          <w:numId w:val="1"/>
+        </w:numPr>
+        <w:spacing w:after="0"/>
+      </w:pPr>
+      <w:r>
+        <w:t xml:space="preserve">double </w:t>
+      </w:r>
+    </w:p>
+    <w:p>
+      <w:pPr>
         <w:spacing w:after="0"/>
         <w:ind w:firstLine="360"/>
       </w:pPr>
@@ -2852,10 +2976,18 @@
     </w:p>
     <w:p>
       <w:pPr>
-        <w:pStyle w:val="Heading2"/>
-      </w:pPr>
-      <w:r>
-        <w:t>class gridBus::gridNode</w:t>
+        <w:spacing w:after="0"/>
+      </w:pPr>
+    </w:p>
+    <w:p>
+      <w:pPr>
+        <w:pStyle w:val="Heading3"/>
+      </w:pPr>
+      <w:r>
+        <w:t>class transformerNode::grid</w:t>
+      </w:r>
+      <w:r>
+        <w:t>Element</w:t>
       </w:r>
     </w:p>
     <w:p>
@@ -2896,54 +3028,126 @@
           <w:iCs/>
         </w:rPr>
       </w:pPr>
-      <w:r>
-        <w:rPr>
-          <w:i/>
-          <w:iCs/>
-        </w:rPr>
-        <w:t>gridBus()</w:t>
-      </w:r>
-    </w:p>
-    <w:p>
-      <w:pPr>
-        <w:pStyle w:val="ListParagraph"/>
-        <w:numPr>
-          <w:ilvl w:val="0"/>
-          <w:numId w:val="1"/>
-        </w:numPr>
-        <w:spacing w:after="0"/>
-        <w:rPr>
-          <w:i/>
-          <w:iCs/>
-        </w:rPr>
-      </w:pPr>
-      <w:r>
-        <w:rPr>
-          <w:i/>
-          <w:iCs/>
-        </w:rPr>
-        <w:t>~gridBus()</w:t>
-      </w:r>
-    </w:p>
-    <w:p>
-      <w:pPr>
-        <w:pStyle w:val="ListParagraph"/>
-        <w:numPr>
-          <w:ilvl w:val="0"/>
-          <w:numId w:val="1"/>
-        </w:numPr>
-        <w:spacing w:after="0"/>
-        <w:rPr>
-          <w:i/>
-          <w:iCs/>
-        </w:rPr>
-      </w:pPr>
-      <w:r>
-        <w:rPr>
-          <w:i/>
-          <w:iCs/>
-        </w:rPr>
-        <w:t>gridBus(const gridBus &amp;original);</w:t>
+      <w:bookmarkStart w:id="0" w:name="_Hlk158023443"/>
+      <w:r>
+        <w:rPr>
+          <w:i/>
+          <w:iCs/>
+        </w:rPr>
+        <w:t>transformerNode</w:t>
+      </w:r>
+      <w:bookmarkEnd w:id="0"/>
+      <w:r>
+        <w:rPr>
+          <w:i/>
+          <w:iCs/>
+        </w:rPr>
+        <w:t>()</w:t>
+      </w:r>
+    </w:p>
+    <w:p>
+      <w:pPr>
+        <w:pStyle w:val="ListParagraph"/>
+        <w:numPr>
+          <w:ilvl w:val="0"/>
+          <w:numId w:val="1"/>
+        </w:numPr>
+        <w:spacing w:after="0"/>
+        <w:rPr>
+          <w:i/>
+          <w:iCs/>
+        </w:rPr>
+      </w:pPr>
+      <w:r>
+        <w:rPr>
+          <w:i/>
+          <w:iCs/>
+        </w:rPr>
+        <w:t>~</w:t>
+      </w:r>
+      <w:r>
+        <w:rPr>
+          <w:i/>
+          <w:iCs/>
+        </w:rPr>
+        <w:t xml:space="preserve"> </w:t>
+      </w:r>
+      <w:r>
+        <w:rPr>
+          <w:i/>
+          <w:iCs/>
+        </w:rPr>
+        <w:t>transformerNode</w:t>
+      </w:r>
+      <w:r>
+        <w:rPr>
+          <w:i/>
+          <w:iCs/>
+        </w:rPr>
+        <w:t xml:space="preserve"> </w:t>
+      </w:r>
+      <w:r>
+        <w:rPr>
+          <w:i/>
+          <w:iCs/>
+        </w:rPr>
+        <w:t>()</w:t>
+      </w:r>
+    </w:p>
+    <w:p>
+      <w:pPr>
+        <w:pStyle w:val="ListParagraph"/>
+        <w:numPr>
+          <w:ilvl w:val="0"/>
+          <w:numId w:val="1"/>
+        </w:numPr>
+        <w:spacing w:after="0"/>
+        <w:rPr>
+          <w:i/>
+          <w:iCs/>
+        </w:rPr>
+      </w:pPr>
+      <w:r>
+        <w:rPr>
+          <w:i/>
+          <w:iCs/>
+        </w:rPr>
+        <w:t>transformerNode</w:t>
+      </w:r>
+      <w:r>
+        <w:rPr>
+          <w:i/>
+          <w:iCs/>
+        </w:rPr>
+        <w:t xml:space="preserve"> </w:t>
+      </w:r>
+      <w:r>
+        <w:rPr>
+          <w:i/>
+          <w:iCs/>
+        </w:rPr>
+        <w:t xml:space="preserve">(const </w:t>
+      </w:r>
+      <w:r>
+        <w:rPr>
+          <w:i/>
+          <w:iCs/>
+        </w:rPr>
+        <w:t>transformerNode</w:t>
+      </w:r>
+      <w:r>
+        <w:rPr>
+          <w:i/>
+          <w:iCs/>
+        </w:rPr>
+        <w:t xml:space="preserve"> </w:t>
+      </w:r>
+      <w:r>
+        <w:rPr>
+          <w:i/>
+          <w:iCs/>
+        </w:rPr>
+        <w:t>&amp;original);</w:t>
       </w:r>
     </w:p>
     <w:p>
@@ -2964,26 +3168,6 @@
           <w:iCs/>
         </w:rPr>
         <w:t>validityCheck()</w:t>
-      </w:r>
-    </w:p>
-    <w:p>
-      <w:pPr>
-        <w:pStyle w:val="ListParagraph"/>
-        <w:numPr>
-          <w:ilvl w:val="0"/>
-          <w:numId w:val="1"/>
-        </w:numPr>
-        <w:spacing w:after="0"/>
-      </w:pPr>
-      <w:r>
-        <w:t xml:space="preserve">double </w:t>
-      </w:r>
-      <w:r>
-        <w:rPr>
-          <w:i/>
-          <w:iCs/>
-        </w:rPr>
-        <w:t>getVoltage()</w:t>
       </w:r>
     </w:p>
     <w:p>
@@ -3051,6 +3235,717 @@
         <w:ind w:firstLine="360"/>
       </w:pPr>
       <w:r>
+        <w:t>Variables:</w:t>
+      </w:r>
+    </w:p>
+    <w:p>
+      <w:pPr>
+        <w:pStyle w:val="ListParagraph"/>
+        <w:numPr>
+          <w:ilvl w:val="0"/>
+          <w:numId w:val="1"/>
+        </w:numPr>
+        <w:spacing w:after="0"/>
+      </w:pPr>
+      <w:r>
+        <w:t xml:space="preserve">bool </w:t>
+      </w:r>
+      <w:r>
+        <w:rPr>
+          <w:i/>
+          <w:iCs/>
+        </w:rPr>
+        <w:t>transformer_3pTypeA</w:t>
+      </w:r>
+    </w:p>
+    <w:p>
+      <w:pPr>
+        <w:pStyle w:val="ListParagraph"/>
+        <w:numPr>
+          <w:ilvl w:val="0"/>
+          <w:numId w:val="1"/>
+        </w:numPr>
+        <w:spacing w:after="0"/>
+      </w:pPr>
+      <w:r>
+        <w:t xml:space="preserve">bool </w:t>
+      </w:r>
+      <w:r>
+        <w:rPr>
+          <w:i/>
+          <w:iCs/>
+        </w:rPr>
+        <w:t>transformer_3pTypeB</w:t>
+      </w:r>
+    </w:p>
+    <w:p>
+      <w:pPr>
+        <w:pStyle w:val="ListParagraph"/>
+        <w:numPr>
+          <w:ilvl w:val="0"/>
+          <w:numId w:val="1"/>
+        </w:numPr>
+        <w:spacing w:after="0"/>
+      </w:pPr>
+      <w:r>
+        <w:t xml:space="preserve">double </w:t>
+      </w:r>
+      <w:r>
+        <w:rPr>
+          <w:i/>
+          <w:iCs/>
+        </w:rPr>
+        <w:t>transformer_Capacitance</w:t>
+      </w:r>
+    </w:p>
+    <w:p>
+      <w:pPr>
+        <w:pStyle w:val="ListParagraph"/>
+        <w:numPr>
+          <w:ilvl w:val="0"/>
+          <w:numId w:val="1"/>
+        </w:numPr>
+        <w:spacing w:after="0"/>
+      </w:pPr>
+      <w:r>
+        <w:t xml:space="preserve">double </w:t>
+      </w:r>
+      <w:r>
+        <w:rPr>
+          <w:i/>
+          <w:iCs/>
+        </w:rPr>
+        <w:t>transformer_Resistance</w:t>
+      </w:r>
+    </w:p>
+    <w:p>
+      <w:pPr>
+        <w:pStyle w:val="ListParagraph"/>
+        <w:numPr>
+          <w:ilvl w:val="0"/>
+          <w:numId w:val="1"/>
+        </w:numPr>
+        <w:spacing w:after="0"/>
+      </w:pPr>
+      <w:r>
+        <w:t xml:space="preserve">double </w:t>
+      </w:r>
+      <w:r>
+        <w:rPr>
+          <w:i/>
+          <w:iCs/>
+        </w:rPr>
+        <w:t>transformer_Inductance</w:t>
+      </w:r>
+    </w:p>
+    <w:p>
+      <w:pPr>
+        <w:pStyle w:val="ListParagraph"/>
+        <w:numPr>
+          <w:ilvl w:val="0"/>
+          <w:numId w:val="1"/>
+        </w:numPr>
+        <w:spacing w:after="0"/>
+      </w:pPr>
+      <w:r>
+        <w:t xml:space="preserve">double </w:t>
+      </w:r>
+      <w:r>
+        <w:rPr>
+          <w:i/>
+          <w:iCs/>
+        </w:rPr>
+        <w:t>transformer_windingRatio</w:t>
+      </w:r>
+    </w:p>
+    <w:p>
+      <w:pPr>
+        <w:spacing w:after="0"/>
+      </w:pPr>
+    </w:p>
+    <w:p>
+      <w:pPr>
+        <w:spacing w:after="0"/>
+      </w:pPr>
+    </w:p>
+    <w:p>
+      <w:pPr>
+        <w:pStyle w:val="Heading3"/>
+      </w:pPr>
+      <w:r>
+        <w:lastRenderedPageBreak/>
+        <w:t xml:space="preserve">class </w:t>
+      </w:r>
+      <w:r>
+        <w:t>converter</w:t>
+      </w:r>
+      <w:r>
+        <w:t>Node::grid</w:t>
+      </w:r>
+      <w:r>
+        <w:t>Element</w:t>
+      </w:r>
+    </w:p>
+    <w:p>
+      <w:pPr>
+        <w:spacing w:after="0"/>
+        <w:rPr>
+          <w:b/>
+          <w:bCs/>
+        </w:rPr>
+      </w:pPr>
+      <w:r>
+        <w:rPr>
+          <w:b/>
+          <w:bCs/>
+        </w:rPr>
+        <w:t>Public:</w:t>
+      </w:r>
+    </w:p>
+    <w:p>
+      <w:pPr>
+        <w:spacing w:after="0"/>
+        <w:ind w:firstLine="360"/>
+      </w:pPr>
+      <w:r>
+        <w:t>Functions:</w:t>
+      </w:r>
+    </w:p>
+    <w:p>
+      <w:pPr>
+        <w:pStyle w:val="ListParagraph"/>
+        <w:numPr>
+          <w:ilvl w:val="0"/>
+          <w:numId w:val="1"/>
+        </w:numPr>
+        <w:spacing w:after="0"/>
+        <w:rPr>
+          <w:i/>
+          <w:iCs/>
+        </w:rPr>
+      </w:pPr>
+      <w:r>
+        <w:rPr>
+          <w:i/>
+          <w:iCs/>
+        </w:rPr>
+        <w:t>converterNode</w:t>
+      </w:r>
+      <w:r>
+        <w:rPr>
+          <w:i/>
+          <w:iCs/>
+        </w:rPr>
+        <w:t>()</w:t>
+      </w:r>
+    </w:p>
+    <w:p>
+      <w:pPr>
+        <w:pStyle w:val="ListParagraph"/>
+        <w:numPr>
+          <w:ilvl w:val="0"/>
+          <w:numId w:val="1"/>
+        </w:numPr>
+        <w:spacing w:after="0"/>
+        <w:rPr>
+          <w:i/>
+          <w:iCs/>
+        </w:rPr>
+      </w:pPr>
+      <w:r>
+        <w:rPr>
+          <w:i/>
+          <w:iCs/>
+        </w:rPr>
+        <w:t>~</w:t>
+      </w:r>
+      <w:r>
+        <w:rPr>
+          <w:i/>
+          <w:iCs/>
+        </w:rPr>
+        <w:t xml:space="preserve"> </w:t>
+      </w:r>
+      <w:r>
+        <w:rPr>
+          <w:i/>
+          <w:iCs/>
+        </w:rPr>
+        <w:t>converterNode</w:t>
+      </w:r>
+      <w:r>
+        <w:rPr>
+          <w:i/>
+          <w:iCs/>
+        </w:rPr>
+        <w:t xml:space="preserve"> </w:t>
+      </w:r>
+      <w:r>
+        <w:rPr>
+          <w:i/>
+          <w:iCs/>
+        </w:rPr>
+        <w:t>()</w:t>
+      </w:r>
+    </w:p>
+    <w:p>
+      <w:pPr>
+        <w:pStyle w:val="ListParagraph"/>
+        <w:numPr>
+          <w:ilvl w:val="0"/>
+          <w:numId w:val="1"/>
+        </w:numPr>
+        <w:spacing w:after="0"/>
+        <w:rPr>
+          <w:i/>
+          <w:iCs/>
+        </w:rPr>
+      </w:pPr>
+      <w:r>
+        <w:rPr>
+          <w:i/>
+          <w:iCs/>
+        </w:rPr>
+        <w:t>converterNode</w:t>
+      </w:r>
+      <w:r>
+        <w:rPr>
+          <w:i/>
+          <w:iCs/>
+        </w:rPr>
+        <w:t xml:space="preserve"> </w:t>
+      </w:r>
+      <w:r>
+        <w:rPr>
+          <w:i/>
+          <w:iCs/>
+        </w:rPr>
+        <w:t xml:space="preserve">(const </w:t>
+      </w:r>
+      <w:r>
+        <w:rPr>
+          <w:i/>
+          <w:iCs/>
+        </w:rPr>
+        <w:t>converterNode</w:t>
+      </w:r>
+      <w:r>
+        <w:rPr>
+          <w:i/>
+          <w:iCs/>
+        </w:rPr>
+        <w:t xml:space="preserve"> </w:t>
+      </w:r>
+      <w:r>
+        <w:rPr>
+          <w:i/>
+          <w:iCs/>
+        </w:rPr>
+        <w:t>&amp;original);</w:t>
+      </w:r>
+    </w:p>
+    <w:p>
+      <w:pPr>
+        <w:pStyle w:val="ListParagraph"/>
+        <w:numPr>
+          <w:ilvl w:val="0"/>
+          <w:numId w:val="1"/>
+        </w:numPr>
+        <w:spacing w:after="0"/>
+      </w:pPr>
+      <w:r>
+        <w:t xml:space="preserve">bool </w:t>
+      </w:r>
+      <w:r>
+        <w:rPr>
+          <w:i/>
+          <w:iCs/>
+        </w:rPr>
+        <w:t>validityCheck()</w:t>
+      </w:r>
+    </w:p>
+    <w:p>
+      <w:pPr>
+        <w:spacing w:after="0"/>
+      </w:pPr>
+    </w:p>
+    <w:p>
+      <w:pPr>
+        <w:spacing w:after="0"/>
+        <w:rPr>
+          <w:b/>
+          <w:bCs/>
+        </w:rPr>
+      </w:pPr>
+      <w:r>
+        <w:rPr>
+          <w:b/>
+          <w:bCs/>
+        </w:rPr>
+        <w:t>Private:</w:t>
+      </w:r>
+    </w:p>
+    <w:p>
+      <w:pPr>
+        <w:spacing w:after="0"/>
+        <w:ind w:firstLine="360"/>
+      </w:pPr>
+      <w:r>
+        <w:t>Functions:</w:t>
+      </w:r>
+    </w:p>
+    <w:p>
+      <w:pPr>
+        <w:pStyle w:val="ListParagraph"/>
+        <w:numPr>
+          <w:ilvl w:val="0"/>
+          <w:numId w:val="1"/>
+        </w:numPr>
+        <w:spacing w:after="0"/>
+      </w:pPr>
+      <w:r>
+        <w:t xml:space="preserve">void </w:t>
+      </w:r>
+      <w:r>
+        <w:rPr>
+          <w:i/>
+          <w:iCs/>
+        </w:rPr>
+        <w:t>loadFromDataFile</w:t>
+      </w:r>
+      <w:r>
+        <w:t>(string filepath)</w:t>
+      </w:r>
+    </w:p>
+    <w:p>
+      <w:pPr>
+        <w:spacing w:after="0"/>
+        <w:ind w:firstLine="360"/>
+      </w:pPr>
+    </w:p>
+    <w:p>
+      <w:pPr>
+        <w:spacing w:after="0"/>
+        <w:ind w:firstLine="360"/>
+      </w:pPr>
+      <w:r>
+        <w:t>Variables:</w:t>
+      </w:r>
+    </w:p>
+    <w:p>
+      <w:pPr>
+        <w:pStyle w:val="ListParagraph"/>
+        <w:numPr>
+          <w:ilvl w:val="0"/>
+          <w:numId w:val="1"/>
+        </w:numPr>
+        <w:spacing w:after="0"/>
+        <w:rPr>
+          <w:i/>
+          <w:iCs/>
+        </w:rPr>
+      </w:pPr>
+      <w:r>
+        <w:t xml:space="preserve">bool </w:t>
+      </w:r>
+      <w:r>
+        <w:rPr>
+          <w:i/>
+          <w:iCs/>
+        </w:rPr>
+        <w:t>pwrTypeA</w:t>
+      </w:r>
+    </w:p>
+    <w:p>
+      <w:pPr>
+        <w:pStyle w:val="ListParagraph"/>
+        <w:numPr>
+          <w:ilvl w:val="0"/>
+          <w:numId w:val="1"/>
+        </w:numPr>
+        <w:spacing w:after="0"/>
+        <w:rPr>
+          <w:i/>
+          <w:iCs/>
+        </w:rPr>
+      </w:pPr>
+      <w:r>
+        <w:t xml:space="preserve">bool </w:t>
+      </w:r>
+      <w:r>
+        <w:rPr>
+          <w:i/>
+          <w:iCs/>
+        </w:rPr>
+        <w:t>pwrTypeB</w:t>
+      </w:r>
+    </w:p>
+    <w:p>
+      <w:pPr>
+        <w:pStyle w:val="ListParagraph"/>
+        <w:numPr>
+          <w:ilvl w:val="0"/>
+          <w:numId w:val="1"/>
+        </w:numPr>
+        <w:spacing w:after="0"/>
+      </w:pPr>
+      <w:r>
+        <w:t xml:space="preserve">double </w:t>
+      </w:r>
+      <w:r>
+        <w:rPr>
+          <w:i/>
+          <w:iCs/>
+        </w:rPr>
+        <w:t>converter_Capacitance</w:t>
+      </w:r>
+    </w:p>
+    <w:p>
+      <w:pPr>
+        <w:pStyle w:val="ListParagraph"/>
+        <w:numPr>
+          <w:ilvl w:val="0"/>
+          <w:numId w:val="1"/>
+        </w:numPr>
+        <w:spacing w:after="0"/>
+      </w:pPr>
+      <w:r>
+        <w:t xml:space="preserve">double </w:t>
+      </w:r>
+      <w:r>
+        <w:rPr>
+          <w:i/>
+          <w:iCs/>
+        </w:rPr>
+        <w:t>converter_Resistance</w:t>
+      </w:r>
+    </w:p>
+    <w:p>
+      <w:pPr>
+        <w:pStyle w:val="ListParagraph"/>
+        <w:numPr>
+          <w:ilvl w:val="0"/>
+          <w:numId w:val="1"/>
+        </w:numPr>
+        <w:spacing w:after="0"/>
+      </w:pPr>
+      <w:r>
+        <w:t xml:space="preserve">double </w:t>
+      </w:r>
+      <w:r>
+        <w:rPr>
+          <w:i/>
+          <w:iCs/>
+        </w:rPr>
+        <w:t>converter_Inductance</w:t>
+      </w:r>
+    </w:p>
+    <w:p>
+      <w:pPr>
+        <w:spacing w:after="0"/>
+      </w:pPr>
+    </w:p>
+    <w:p>
+      <w:pPr>
+        <w:pStyle w:val="Heading2"/>
+      </w:pPr>
+      <w:r>
+        <w:t>class gridBus::gridNode</w:t>
+      </w:r>
+    </w:p>
+    <w:p>
+      <w:pPr>
+        <w:spacing w:after="0"/>
+        <w:rPr>
+          <w:b/>
+          <w:bCs/>
+        </w:rPr>
+      </w:pPr>
+      <w:r>
+        <w:rPr>
+          <w:b/>
+          <w:bCs/>
+        </w:rPr>
+        <w:t>Public:</w:t>
+      </w:r>
+    </w:p>
+    <w:p>
+      <w:pPr>
+        <w:spacing w:after="0"/>
+        <w:ind w:firstLine="360"/>
+      </w:pPr>
+      <w:r>
+        <w:t>Functions:</w:t>
+      </w:r>
+    </w:p>
+    <w:p>
+      <w:pPr>
+        <w:pStyle w:val="ListParagraph"/>
+        <w:numPr>
+          <w:ilvl w:val="0"/>
+          <w:numId w:val="1"/>
+        </w:numPr>
+        <w:spacing w:after="0"/>
+        <w:rPr>
+          <w:i/>
+          <w:iCs/>
+        </w:rPr>
+      </w:pPr>
+      <w:r>
+        <w:rPr>
+          <w:i/>
+          <w:iCs/>
+        </w:rPr>
+        <w:t>gridBus()</w:t>
+      </w:r>
+    </w:p>
+    <w:p>
+      <w:pPr>
+        <w:pStyle w:val="ListParagraph"/>
+        <w:numPr>
+          <w:ilvl w:val="0"/>
+          <w:numId w:val="1"/>
+        </w:numPr>
+        <w:spacing w:after="0"/>
+        <w:rPr>
+          <w:i/>
+          <w:iCs/>
+        </w:rPr>
+      </w:pPr>
+      <w:r>
+        <w:rPr>
+          <w:i/>
+          <w:iCs/>
+        </w:rPr>
+        <w:t>~gridBus()</w:t>
+      </w:r>
+    </w:p>
+    <w:p>
+      <w:pPr>
+        <w:pStyle w:val="ListParagraph"/>
+        <w:numPr>
+          <w:ilvl w:val="0"/>
+          <w:numId w:val="1"/>
+        </w:numPr>
+        <w:spacing w:after="0"/>
+        <w:rPr>
+          <w:i/>
+          <w:iCs/>
+        </w:rPr>
+      </w:pPr>
+      <w:r>
+        <w:rPr>
+          <w:i/>
+          <w:iCs/>
+        </w:rPr>
+        <w:t>gridBus(const gridBus &amp;original);</w:t>
+      </w:r>
+    </w:p>
+    <w:p>
+      <w:pPr>
+        <w:pStyle w:val="ListParagraph"/>
+        <w:numPr>
+          <w:ilvl w:val="0"/>
+          <w:numId w:val="1"/>
+        </w:numPr>
+        <w:spacing w:after="0"/>
+      </w:pPr>
+      <w:r>
+        <w:t xml:space="preserve">bool </w:t>
+      </w:r>
+      <w:r>
+        <w:rPr>
+          <w:i/>
+          <w:iCs/>
+        </w:rPr>
+        <w:t>validityCheck()</w:t>
+      </w:r>
+    </w:p>
+    <w:p>
+      <w:pPr>
+        <w:pStyle w:val="ListParagraph"/>
+        <w:numPr>
+          <w:ilvl w:val="0"/>
+          <w:numId w:val="1"/>
+        </w:numPr>
+        <w:spacing w:after="0"/>
+      </w:pPr>
+      <w:r>
+        <w:t xml:space="preserve">double </w:t>
+      </w:r>
+      <w:r>
+        <w:rPr>
+          <w:i/>
+          <w:iCs/>
+        </w:rPr>
+        <w:t>getVoltage()</w:t>
+      </w:r>
+    </w:p>
+    <w:p>
+      <w:pPr>
+        <w:spacing w:after="0"/>
+      </w:pPr>
+    </w:p>
+    <w:p>
+      <w:pPr>
+        <w:spacing w:after="0"/>
+        <w:rPr>
+          <w:b/>
+          <w:bCs/>
+        </w:rPr>
+      </w:pPr>
+      <w:r>
+        <w:rPr>
+          <w:b/>
+          <w:bCs/>
+        </w:rPr>
+        <w:t>Private:</w:t>
+      </w:r>
+    </w:p>
+    <w:p>
+      <w:pPr>
+        <w:spacing w:after="0"/>
+        <w:ind w:firstLine="360"/>
+      </w:pPr>
+      <w:r>
+        <w:t>Functions:</w:t>
+      </w:r>
+    </w:p>
+    <w:p>
+      <w:pPr>
+        <w:pStyle w:val="ListParagraph"/>
+        <w:numPr>
+          <w:ilvl w:val="0"/>
+          <w:numId w:val="1"/>
+        </w:numPr>
+        <w:spacing w:after="0"/>
+      </w:pPr>
+      <w:r>
+        <w:t xml:space="preserve">void </w:t>
+      </w:r>
+      <w:r>
+        <w:rPr>
+          <w:i/>
+          <w:iCs/>
+        </w:rPr>
+        <w:t>loadFromDataFile</w:t>
+      </w:r>
+      <w:r>
+        <w:t>(string filepath)</w:t>
+      </w:r>
+    </w:p>
+    <w:p>
+      <w:pPr>
+        <w:spacing w:after="0"/>
+        <w:ind w:firstLine="360"/>
+      </w:pPr>
+    </w:p>
+    <w:p>
+      <w:pPr>
+        <w:spacing w:after="0"/>
+        <w:ind w:firstLine="360"/>
+      </w:pPr>
+      <w:r>
         <w:t>Variables</w:t>
       </w:r>
       <w:r>
@@ -3344,6 +4239,21 @@
     </w:p>
     <w:p>
       <w:pPr>
+        <w:spacing w:after="0"/>
+      </w:pPr>
+    </w:p>
+    <w:p>
+      <w:pPr>
+        <w:spacing w:after="0"/>
+      </w:pPr>
+    </w:p>
+    <w:p>
+      <w:pPr>
+        <w:spacing w:after="0"/>
+      </w:pPr>
+    </w:p>
+    <w:p>
+      <w:pPr>
         <w:pStyle w:val="Heading1"/>
       </w:pPr>
       <w:r>
@@ -3759,6 +4669,1900 @@
       </w:r>
       <w:r>
         <w:t>()</w:t>
+      </w:r>
+    </w:p>
+    <w:p>
+      <w:pPr>
+        <w:spacing w:after="0"/>
+      </w:pPr>
+    </w:p>
+    <w:p>
+      <w:pPr>
+        <w:spacing w:after="0"/>
+        <w:rPr>
+          <w:b/>
+          <w:bCs/>
+        </w:rPr>
+      </w:pPr>
+      <w:r>
+        <w:rPr>
+          <w:b/>
+          <w:bCs/>
+        </w:rPr>
+        <w:t>Private:</w:t>
+      </w:r>
+    </w:p>
+    <w:p>
+      <w:pPr>
+        <w:spacing w:after="0"/>
+      </w:pPr>
+      <w:r>
+        <w:t>Functions:</w:t>
+      </w:r>
+    </w:p>
+    <w:p>
+      <w:pPr>
+        <w:spacing w:after="0"/>
+      </w:pPr>
+      <w:r>
+        <w:t>Variables:</w:t>
+      </w:r>
+    </w:p>
+    <w:p>
+      <w:pPr>
+        <w:spacing w:after="0"/>
+      </w:pPr>
+    </w:p>
+    <w:p>
+      <w:pPr>
+        <w:spacing w:after="0"/>
+      </w:pPr>
+    </w:p>
+    <w:p>
+      <w:pPr>
+        <w:pStyle w:val="Heading1"/>
+      </w:pPr>
+      <w:r>
+        <w:t xml:space="preserve">class </w:t>
+      </w:r>
+      <w:r>
+        <w:t>customNodeTree : public QAbstractItemModel</w:t>
+      </w:r>
+    </w:p>
+    <w:p>
+      <w:pPr>
+        <w:spacing w:after="0"/>
+        <w:rPr>
+          <w:b/>
+          <w:bCs/>
+        </w:rPr>
+      </w:pPr>
+      <w:r>
+        <w:rPr>
+          <w:b/>
+          <w:bCs/>
+        </w:rPr>
+        <w:t>Public:</w:t>
+      </w:r>
+    </w:p>
+    <w:p>
+      <w:pPr>
+        <w:spacing w:after="0"/>
+        <w:ind w:firstLine="360"/>
+      </w:pPr>
+      <w:r>
+        <w:t>Functions:</w:t>
+      </w:r>
+    </w:p>
+    <w:p>
+      <w:pPr>
+        <w:pStyle w:val="ListParagraph"/>
+        <w:numPr>
+          <w:ilvl w:val="0"/>
+          <w:numId w:val="1"/>
+        </w:numPr>
+        <w:spacing w:after="0"/>
+        <w:rPr>
+          <w:i/>
+          <w:iCs/>
+        </w:rPr>
+      </w:pPr>
+      <w:r>
+        <w:rPr>
+          <w:i/>
+          <w:iCs/>
+        </w:rPr>
+        <w:t>customNodeTree(const QStringList &amp;headers, QObject *parent = nullptr);</w:t>
+      </w:r>
+    </w:p>
+    <w:p>
+      <w:pPr>
+        <w:pStyle w:val="ListParagraph"/>
+        <w:numPr>
+          <w:ilvl w:val="0"/>
+          <w:numId w:val="1"/>
+        </w:numPr>
+        <w:spacing w:after="0"/>
+        <w:rPr>
+          <w:i/>
+          <w:iCs/>
+        </w:rPr>
+      </w:pPr>
+      <w:r>
+        <w:rPr>
+          <w:i/>
+          <w:iCs/>
+        </w:rPr>
+        <w:t>~customNodeTree();</w:t>
+      </w:r>
+    </w:p>
+    <w:p>
+      <w:pPr>
+        <w:spacing w:after="0"/>
+        <w:rPr>
+          <w:i/>
+          <w:iCs/>
+        </w:rPr>
+      </w:pPr>
+    </w:p>
+    <w:p>
+      <w:pPr>
+        <w:pStyle w:val="ListParagraph"/>
+        <w:numPr>
+          <w:ilvl w:val="0"/>
+          <w:numId w:val="1"/>
+        </w:numPr>
+        <w:spacing w:after="0"/>
+        <w:rPr>
+          <w:i/>
+          <w:iCs/>
+        </w:rPr>
+      </w:pPr>
+      <w:r>
+        <w:rPr>
+          <w:i/>
+          <w:iCs/>
+        </w:rPr>
+        <w:t>QVariant data(const QModelIndex &amp;index, int role) const override;</w:t>
+      </w:r>
+    </w:p>
+    <w:p>
+      <w:pPr>
+        <w:pStyle w:val="ListParagraph"/>
+        <w:rPr>
+          <w:i/>
+          <w:iCs/>
+        </w:rPr>
+      </w:pPr>
+    </w:p>
+    <w:p>
+      <w:pPr>
+        <w:pStyle w:val="ListParagraph"/>
+        <w:numPr>
+          <w:ilvl w:val="0"/>
+          <w:numId w:val="1"/>
+        </w:numPr>
+        <w:spacing w:after="0"/>
+        <w:rPr>
+          <w:i/>
+          <w:iCs/>
+        </w:rPr>
+      </w:pPr>
+      <w:r>
+        <w:rPr>
+          <w:i/>
+          <w:iCs/>
+        </w:rPr>
+        <w:t>gridNode* getNodePtr(const QModelIndex &amp;index);</w:t>
+      </w:r>
+    </w:p>
+    <w:p>
+      <w:pPr>
+        <w:pStyle w:val="ListParagraph"/>
+        <w:rPr>
+          <w:i/>
+          <w:iCs/>
+        </w:rPr>
+      </w:pPr>
+    </w:p>
+    <w:p>
+      <w:pPr>
+        <w:pStyle w:val="ListParagraph"/>
+        <w:numPr>
+          <w:ilvl w:val="0"/>
+          <w:numId w:val="1"/>
+        </w:numPr>
+        <w:spacing w:after="0"/>
+        <w:rPr>
+          <w:i/>
+          <w:iCs/>
+        </w:rPr>
+      </w:pPr>
+      <w:r>
+        <w:rPr>
+          <w:i/>
+          <w:iCs/>
+        </w:rPr>
+        <w:t>void setNodeData(const QModelIndex &amp;index, gridNode* node);</w:t>
+      </w:r>
+    </w:p>
+    <w:p>
+      <w:pPr>
+        <w:pStyle w:val="ListParagraph"/>
+        <w:rPr>
+          <w:i/>
+          <w:iCs/>
+        </w:rPr>
+      </w:pPr>
+    </w:p>
+    <w:p>
+      <w:pPr>
+        <w:pStyle w:val="ListParagraph"/>
+        <w:numPr>
+          <w:ilvl w:val="0"/>
+          <w:numId w:val="1"/>
+        </w:numPr>
+        <w:spacing w:after="0"/>
+        <w:rPr>
+          <w:i/>
+          <w:iCs/>
+        </w:rPr>
+      </w:pPr>
+      <w:r>
+        <w:rPr>
+          <w:i/>
+          <w:iCs/>
+        </w:rPr>
+        <w:t>QVariant headerData(int section, Qt::Orientation orientation,</w:t>
+      </w:r>
+      <w:r>
+        <w:rPr>
+          <w:i/>
+          <w:iCs/>
+        </w:rPr>
+        <w:t xml:space="preserve"> </w:t>
+      </w:r>
+      <w:r>
+        <w:rPr>
+          <w:i/>
+          <w:iCs/>
+        </w:rPr>
+        <w:t xml:space="preserve"> int role = Qt::DisplayRole) const override;</w:t>
+      </w:r>
+    </w:p>
+    <w:p>
+      <w:pPr>
+        <w:spacing w:after="0"/>
+        <w:rPr>
+          <w:i/>
+          <w:iCs/>
+        </w:rPr>
+      </w:pPr>
+    </w:p>
+    <w:p>
+      <w:pPr>
+        <w:pStyle w:val="ListParagraph"/>
+        <w:numPr>
+          <w:ilvl w:val="0"/>
+          <w:numId w:val="1"/>
+        </w:numPr>
+        <w:spacing w:after="0"/>
+        <w:rPr>
+          <w:i/>
+          <w:iCs/>
+        </w:rPr>
+      </w:pPr>
+      <w:r>
+        <w:rPr>
+          <w:i/>
+          <w:iCs/>
+        </w:rPr>
+        <w:t>QModelIndex index(int row, int column, const QModelIndex &amp;parent = QModelIndex()) const override;</w:t>
+      </w:r>
+    </w:p>
+    <w:p>
+      <w:pPr>
+        <w:pStyle w:val="ListParagraph"/>
+        <w:rPr>
+          <w:i/>
+          <w:iCs/>
+        </w:rPr>
+      </w:pPr>
+    </w:p>
+    <w:p>
+      <w:pPr>
+        <w:pStyle w:val="ListParagraph"/>
+        <w:numPr>
+          <w:ilvl w:val="0"/>
+          <w:numId w:val="1"/>
+        </w:numPr>
+        <w:spacing w:after="0"/>
+        <w:rPr>
+          <w:i/>
+          <w:iCs/>
+        </w:rPr>
+      </w:pPr>
+      <w:r>
+        <w:rPr>
+          <w:i/>
+          <w:iCs/>
+        </w:rPr>
+        <w:t>QModelIndex parent(const QModelIndex &amp;index) const override;</w:t>
+      </w:r>
+    </w:p>
+    <w:p>
+      <w:pPr>
+        <w:spacing w:after="0"/>
+        <w:rPr>
+          <w:i/>
+          <w:iCs/>
+        </w:rPr>
+      </w:pPr>
+    </w:p>
+    <w:p>
+      <w:pPr>
+        <w:pStyle w:val="ListParagraph"/>
+        <w:numPr>
+          <w:ilvl w:val="0"/>
+          <w:numId w:val="1"/>
+        </w:numPr>
+        <w:spacing w:after="0"/>
+        <w:rPr>
+          <w:i/>
+          <w:iCs/>
+        </w:rPr>
+      </w:pPr>
+      <w:r>
+        <w:rPr>
+          <w:i/>
+          <w:iCs/>
+        </w:rPr>
+        <w:t>int rowCount(const QModelIndex &amp;parent = QModelIndex()) const override;</w:t>
+      </w:r>
+    </w:p>
+    <w:p>
+      <w:pPr>
+        <w:pStyle w:val="ListParagraph"/>
+        <w:rPr>
+          <w:i/>
+          <w:iCs/>
+        </w:rPr>
+      </w:pPr>
+    </w:p>
+    <w:p>
+      <w:pPr>
+        <w:pStyle w:val="ListParagraph"/>
+        <w:numPr>
+          <w:ilvl w:val="0"/>
+          <w:numId w:val="1"/>
+        </w:numPr>
+        <w:spacing w:after="0"/>
+        <w:rPr>
+          <w:i/>
+          <w:iCs/>
+        </w:rPr>
+      </w:pPr>
+      <w:r>
+        <w:rPr>
+          <w:i/>
+          <w:iCs/>
+        </w:rPr>
+        <w:t>int columnCount(const QModelIndex &amp;parent = QModelIndex()) const override;</w:t>
+      </w:r>
+    </w:p>
+    <w:p>
+      <w:pPr>
+        <w:spacing w:after="0"/>
+        <w:rPr>
+          <w:i/>
+          <w:iCs/>
+        </w:rPr>
+      </w:pPr>
+    </w:p>
+    <w:p>
+      <w:pPr>
+        <w:pStyle w:val="ListParagraph"/>
+        <w:numPr>
+          <w:ilvl w:val="0"/>
+          <w:numId w:val="1"/>
+        </w:numPr>
+        <w:spacing w:after="0"/>
+        <w:rPr>
+          <w:i/>
+          <w:iCs/>
+        </w:rPr>
+      </w:pPr>
+      <w:r>
+        <w:rPr>
+          <w:i/>
+          <w:iCs/>
+        </w:rPr>
+        <w:t>Qt::ItemFlags flags(const QModelIndex &amp;index) const override;</w:t>
+      </w:r>
+    </w:p>
+    <w:p>
+      <w:pPr>
+        <w:pStyle w:val="ListParagraph"/>
+        <w:rPr>
+          <w:i/>
+          <w:iCs/>
+        </w:rPr>
+      </w:pPr>
+    </w:p>
+    <w:p>
+      <w:pPr>
+        <w:pStyle w:val="ListParagraph"/>
+        <w:numPr>
+          <w:ilvl w:val="0"/>
+          <w:numId w:val="1"/>
+        </w:numPr>
+        <w:spacing w:after="0"/>
+        <w:rPr>
+          <w:i/>
+          <w:iCs/>
+        </w:rPr>
+      </w:pPr>
+      <w:r>
+        <w:rPr>
+          <w:i/>
+          <w:iCs/>
+        </w:rPr>
+        <w:t>bool setData(const QModelIndex &amp;index, const QVariant &amp;value, int role = Qt::EditRole) override;</w:t>
+      </w:r>
+    </w:p>
+    <w:p>
+      <w:pPr>
+        <w:pStyle w:val="ListParagraph"/>
+        <w:rPr>
+          <w:i/>
+          <w:iCs/>
+        </w:rPr>
+      </w:pPr>
+    </w:p>
+    <w:p>
+      <w:pPr>
+        <w:pStyle w:val="ListParagraph"/>
+        <w:numPr>
+          <w:ilvl w:val="0"/>
+          <w:numId w:val="1"/>
+        </w:numPr>
+        <w:spacing w:after="0"/>
+        <w:rPr>
+          <w:i/>
+          <w:iCs/>
+        </w:rPr>
+      </w:pPr>
+      <w:r>
+        <w:rPr>
+          <w:i/>
+          <w:iCs/>
+        </w:rPr>
+        <w:t>bool setHeaderData(int section, Qt::Orientation orientation, const QVariant &amp;value, int role = Qt::EditRole) override;</w:t>
+      </w:r>
+    </w:p>
+    <w:p>
+      <w:pPr>
+        <w:spacing w:after="0"/>
+        <w:rPr>
+          <w:i/>
+          <w:iCs/>
+        </w:rPr>
+      </w:pPr>
+    </w:p>
+    <w:p>
+      <w:pPr>
+        <w:pStyle w:val="ListParagraph"/>
+        <w:numPr>
+          <w:ilvl w:val="0"/>
+          <w:numId w:val="1"/>
+        </w:numPr>
+        <w:spacing w:after="0"/>
+        <w:rPr>
+          <w:i/>
+          <w:iCs/>
+        </w:rPr>
+      </w:pPr>
+      <w:r>
+        <w:rPr>
+          <w:i/>
+          <w:iCs/>
+        </w:rPr>
+        <w:t>bool insertColumns(int position, int columns, const QModelIndex &amp;parent = QModelIndex()) override;</w:t>
+      </w:r>
+    </w:p>
+    <w:p>
+      <w:pPr>
+        <w:pStyle w:val="ListParagraph"/>
+        <w:numPr>
+          <w:ilvl w:val="0"/>
+          <w:numId w:val="1"/>
+        </w:numPr>
+        <w:spacing w:after="0"/>
+        <w:rPr>
+          <w:i/>
+          <w:iCs/>
+        </w:rPr>
+      </w:pPr>
+      <w:r>
+        <w:rPr>
+          <w:i/>
+          <w:iCs/>
+        </w:rPr>
+        <w:t>bool removeColumns(int position, int columns, const QModelIndex &amp;parent = QModelIndex()) override;</w:t>
+      </w:r>
+    </w:p>
+    <w:p>
+      <w:pPr>
+        <w:pStyle w:val="ListParagraph"/>
+        <w:numPr>
+          <w:ilvl w:val="0"/>
+          <w:numId w:val="1"/>
+        </w:numPr>
+        <w:spacing w:after="0"/>
+        <w:rPr>
+          <w:i/>
+          <w:iCs/>
+        </w:rPr>
+      </w:pPr>
+      <w:r>
+        <w:rPr>
+          <w:i/>
+          <w:iCs/>
+        </w:rPr>
+        <w:t>bool insertRows(int position, int rows, const QModelIndex &amp;parent = QModelIndex()) override;</w:t>
+      </w:r>
+    </w:p>
+    <w:p>
+      <w:pPr>
+        <w:pStyle w:val="ListParagraph"/>
+        <w:numPr>
+          <w:ilvl w:val="0"/>
+          <w:numId w:val="1"/>
+        </w:numPr>
+        <w:spacing w:after="0"/>
+        <w:rPr>
+          <w:i/>
+          <w:iCs/>
+        </w:rPr>
+      </w:pPr>
+      <w:r>
+        <w:rPr>
+          <w:i/>
+          <w:iCs/>
+        </w:rPr>
+        <w:t>bool removeRows(int position, int rows, const QModelIndex &amp;parent = QModelIndex()) override;</w:t>
+      </w:r>
+    </w:p>
+    <w:p>
+      <w:pPr>
+        <w:spacing w:after="0"/>
+        <w:rPr>
+          <w:i/>
+          <w:iCs/>
+        </w:rPr>
+      </w:pPr>
+    </w:p>
+    <w:p>
+      <w:pPr>
+        <w:pStyle w:val="ListParagraph"/>
+        <w:numPr>
+          <w:ilvl w:val="0"/>
+          <w:numId w:val="1"/>
+        </w:numPr>
+        <w:spacing w:after="0"/>
+        <w:rPr>
+          <w:i/>
+          <w:iCs/>
+        </w:rPr>
+      </w:pPr>
+      <w:r>
+        <w:rPr>
+          <w:i/>
+          <w:iCs/>
+        </w:rPr>
+        <w:t>bool setCatalogLabel(const QModelIndex &amp;index, QString labelName, int role);</w:t>
+      </w:r>
+    </w:p>
+    <w:p>
+      <w:pPr>
+        <w:spacing w:after="0"/>
+        <w:rPr>
+          <w:i/>
+          <w:iCs/>
+        </w:rPr>
+      </w:pPr>
+    </w:p>
+    <w:p>
+      <w:pPr>
+        <w:pStyle w:val="ListParagraph"/>
+        <w:numPr>
+          <w:ilvl w:val="0"/>
+          <w:numId w:val="1"/>
+        </w:numPr>
+        <w:spacing w:after="0"/>
+        <w:rPr>
+          <w:i/>
+          <w:iCs/>
+        </w:rPr>
+      </w:pPr>
+      <w:r>
+        <w:rPr>
+          <w:i/>
+          <w:iCs/>
+        </w:rPr>
+        <w:t>bool setFullData(const QModelIndex &amp;index, const QList&lt;QVariant&gt; &amp;data, int role = Qt::EditRole);</w:t>
+      </w:r>
+    </w:p>
+    <w:p>
+      <w:pPr>
+        <w:spacing w:after="0"/>
+        <w:rPr>
+          <w:i/>
+          <w:iCs/>
+        </w:rPr>
+      </w:pPr>
+    </w:p>
+    <w:p>
+      <w:pPr>
+        <w:pStyle w:val="ListParagraph"/>
+        <w:numPr>
+          <w:ilvl w:val="0"/>
+          <w:numId w:val="1"/>
+        </w:numPr>
+        <w:spacing w:after="0"/>
+        <w:rPr>
+          <w:i/>
+          <w:iCs/>
+        </w:rPr>
+      </w:pPr>
+      <w:r>
+        <w:rPr>
+          <w:i/>
+          <w:iCs/>
+        </w:rPr>
+        <w:t>bool checkLabel(const QModelIndex &amp;index)</w:t>
+      </w:r>
+      <w:r>
+        <w:rPr>
+          <w:i/>
+          <w:iCs/>
+        </w:rPr>
+        <w:t>;</w:t>
+      </w:r>
+    </w:p>
+    <w:p>
+      <w:pPr>
+        <w:pStyle w:val="ListParagraph"/>
+        <w:numPr>
+          <w:ilvl w:val="0"/>
+          <w:numId w:val="1"/>
+        </w:numPr>
+        <w:spacing w:after="0"/>
+        <w:rPr>
+          <w:i/>
+          <w:iCs/>
+        </w:rPr>
+      </w:pPr>
+      <w:r>
+        <w:rPr>
+          <w:i/>
+          <w:iCs/>
+        </w:rPr>
+        <w:t>QString getType(const QModelIndex &amp;index);  // Col 1</w:t>
+      </w:r>
+    </w:p>
+    <w:p>
+      <w:pPr>
+        <w:pStyle w:val="ListParagraph"/>
+        <w:numPr>
+          <w:ilvl w:val="0"/>
+          <w:numId w:val="1"/>
+        </w:numPr>
+        <w:spacing w:after="0"/>
+        <w:rPr>
+          <w:i/>
+          <w:iCs/>
+        </w:rPr>
+      </w:pPr>
+      <w:r>
+        <w:rPr>
+          <w:i/>
+          <w:iCs/>
+        </w:rPr>
+        <w:t>QString getName(const QModelIndex &amp;index);  // Col 0</w:t>
+      </w:r>
+    </w:p>
+    <w:p>
+      <w:pPr>
+        <w:spacing w:after="0"/>
+        <w:rPr>
+          <w:i/>
+          <w:iCs/>
+        </w:rPr>
+      </w:pPr>
+    </w:p>
+    <w:p>
+      <w:pPr>
+        <w:pStyle w:val="ListParagraph"/>
+        <w:numPr>
+          <w:ilvl w:val="0"/>
+          <w:numId w:val="1"/>
+        </w:numPr>
+        <w:spacing w:after="0"/>
+        <w:rPr>
+          <w:i/>
+          <w:iCs/>
+        </w:rPr>
+      </w:pPr>
+      <w:r>
+        <w:rPr>
+          <w:i/>
+          <w:iCs/>
+        </w:rPr>
+        <w:t>customTreeItem* getRoot();</w:t>
+      </w:r>
+    </w:p>
+    <w:p>
+      <w:pPr>
+        <w:pStyle w:val="ListParagraph"/>
+        <w:numPr>
+          <w:ilvl w:val="0"/>
+          <w:numId w:val="1"/>
+        </w:numPr>
+        <w:spacing w:after="0"/>
+        <w:rPr>
+          <w:i/>
+          <w:iCs/>
+        </w:rPr>
+      </w:pPr>
+      <w:r>
+        <w:rPr>
+          <w:i/>
+          <w:iCs/>
+        </w:rPr>
+        <w:t>bool isRoot(const QModelIndex &amp;index);</w:t>
+      </w:r>
+    </w:p>
+    <w:p>
+      <w:pPr>
+        <w:spacing w:after="0"/>
+        <w:rPr>
+          <w:i/>
+          <w:iCs/>
+        </w:rPr>
+      </w:pPr>
+    </w:p>
+    <w:p>
+      <w:pPr>
+        <w:pStyle w:val="ListParagraph"/>
+        <w:numPr>
+          <w:ilvl w:val="0"/>
+          <w:numId w:val="1"/>
+        </w:numPr>
+        <w:spacing w:after="0"/>
+        <w:rPr>
+          <w:i/>
+          <w:iCs/>
+        </w:rPr>
+      </w:pPr>
+      <w:r>
+        <w:rPr>
+          <w:i/>
+          <w:iCs/>
+        </w:rPr>
+        <w:t>void setExtDrag(bool draggable);</w:t>
+      </w:r>
+    </w:p>
+    <w:p>
+      <w:pPr>
+        <w:pStyle w:val="ListParagraph"/>
+        <w:numPr>
+          <w:ilvl w:val="0"/>
+          <w:numId w:val="1"/>
+        </w:numPr>
+        <w:spacing w:after="0"/>
+      </w:pPr>
+      <w:r>
+        <w:rPr>
+          <w:i/>
+          <w:iCs/>
+        </w:rPr>
+        <w:t>bool checkExtDrag();</w:t>
+      </w:r>
+    </w:p>
+    <w:p>
+      <w:pPr>
+        <w:spacing w:after="0"/>
+        <w:rPr>
+          <w:b/>
+          <w:bCs/>
+        </w:rPr>
+      </w:pPr>
+      <w:r>
+        <w:rPr>
+          <w:b/>
+          <w:bCs/>
+        </w:rPr>
+        <w:t>Private:</w:t>
+      </w:r>
+    </w:p>
+    <w:p>
+      <w:pPr>
+        <w:spacing w:after="0"/>
+      </w:pPr>
+      <w:r>
+        <w:t>Functions:</w:t>
+      </w:r>
+    </w:p>
+    <w:p>
+      <w:pPr>
+        <w:pStyle w:val="ListParagraph"/>
+        <w:numPr>
+          <w:ilvl w:val="0"/>
+          <w:numId w:val="1"/>
+        </w:numPr>
+        <w:spacing w:after="0"/>
+        <w:rPr>
+          <w:i/>
+          <w:iCs/>
+        </w:rPr>
+      </w:pPr>
+      <w:r>
+        <w:rPr>
+          <w:i/>
+          <w:iCs/>
+        </w:rPr>
+        <w:t>void setupModelData(const QStringList &amp;lines, customTreeItem *parent);</w:t>
+      </w:r>
+    </w:p>
+    <w:p>
+      <w:pPr>
+        <w:pStyle w:val="ListParagraph"/>
+        <w:numPr>
+          <w:ilvl w:val="0"/>
+          <w:numId w:val="1"/>
+        </w:numPr>
+        <w:spacing w:after="0"/>
+        <w:rPr>
+          <w:i/>
+          <w:iCs/>
+        </w:rPr>
+      </w:pPr>
+      <w:r>
+        <w:rPr>
+          <w:i/>
+          <w:iCs/>
+        </w:rPr>
+        <w:t>customTreeItem *getItem(const QModelIndex &amp;index) const;</w:t>
+      </w:r>
+    </w:p>
+    <w:p>
+      <w:pPr>
+        <w:pStyle w:val="ListParagraph"/>
+        <w:numPr>
+          <w:ilvl w:val="0"/>
+          <w:numId w:val="1"/>
+        </w:numPr>
+        <w:spacing w:after="0"/>
+        <w:rPr>
+          <w:i/>
+          <w:iCs/>
+        </w:rPr>
+      </w:pPr>
+      <w:r>
+        <w:rPr>
+          <w:i/>
+          <w:iCs/>
+        </w:rPr>
+        <w:t>QMimeData* mimeData(const QModelIndex &amp;index) const;</w:t>
+      </w:r>
+    </w:p>
+    <w:p>
+      <w:pPr>
+        <w:spacing w:after="0"/>
+      </w:pPr>
+      <w:r>
+        <w:t>Variables:</w:t>
+      </w:r>
+    </w:p>
+    <w:p>
+      <w:pPr>
+        <w:pStyle w:val="ListParagraph"/>
+        <w:numPr>
+          <w:ilvl w:val="0"/>
+          <w:numId w:val="1"/>
+        </w:numPr>
+        <w:spacing w:after="0"/>
+      </w:pPr>
+      <w:r>
+        <w:t>customTreeItem *rootItem;</w:t>
+      </w:r>
+    </w:p>
+    <w:p>
+      <w:pPr>
+        <w:pStyle w:val="ListParagraph"/>
+        <w:numPr>
+          <w:ilvl w:val="0"/>
+          <w:numId w:val="1"/>
+        </w:numPr>
+        <w:spacing w:after="0"/>
+      </w:pPr>
+      <w:r>
+        <w:t>bool externalDragEnabled;</w:t>
+      </w:r>
+    </w:p>
+    <w:p>
+      <w:pPr>
+        <w:spacing w:after="0"/>
+      </w:pPr>
+    </w:p>
+    <w:p>
+      <w:pPr>
+        <w:spacing w:after="0"/>
+      </w:pPr>
+    </w:p>
+    <w:p>
+      <w:pPr>
+        <w:spacing w:after="0"/>
+      </w:pPr>
+    </w:p>
+    <w:p>
+      <w:pPr>
+        <w:pStyle w:val="Heading1"/>
+      </w:pPr>
+      <w:r>
+        <w:t xml:space="preserve">class </w:t>
+      </w:r>
+      <w:r>
+        <w:t>customTreeItem</w:t>
+      </w:r>
+    </w:p>
+    <w:p>
+      <w:pPr>
+        <w:spacing w:after="0"/>
+        <w:rPr>
+          <w:b/>
+          <w:bCs/>
+        </w:rPr>
+      </w:pPr>
+      <w:r>
+        <w:rPr>
+          <w:b/>
+          <w:bCs/>
+        </w:rPr>
+        <w:t>Public:</w:t>
+      </w:r>
+    </w:p>
+    <w:p>
+      <w:pPr>
+        <w:spacing w:after="0"/>
+        <w:ind w:firstLine="360"/>
+      </w:pPr>
+      <w:r>
+        <w:t>Functions:</w:t>
+      </w:r>
+    </w:p>
+    <w:p>
+      <w:pPr>
+        <w:pStyle w:val="ListParagraph"/>
+        <w:numPr>
+          <w:ilvl w:val="0"/>
+          <w:numId w:val="1"/>
+        </w:numPr>
+        <w:spacing w:after="0"/>
+        <w:rPr>
+          <w:i/>
+          <w:iCs/>
+        </w:rPr>
+      </w:pPr>
+      <w:r>
+        <w:rPr>
+          <w:i/>
+          <w:iCs/>
+        </w:rPr>
+        <w:t>customTreeItem(const QList&lt;QVariant&gt; &amp;data, customTreeItem* parent = nullptr);</w:t>
+      </w:r>
+    </w:p>
+    <w:p>
+      <w:pPr>
+        <w:pStyle w:val="ListParagraph"/>
+        <w:numPr>
+          <w:ilvl w:val="0"/>
+          <w:numId w:val="1"/>
+        </w:numPr>
+        <w:spacing w:after="0"/>
+        <w:rPr>
+          <w:i/>
+          <w:iCs/>
+        </w:rPr>
+      </w:pPr>
+      <w:r>
+        <w:rPr>
+          <w:i/>
+          <w:iCs/>
+        </w:rPr>
+        <w:t>~customTreeItem();</w:t>
+      </w:r>
+    </w:p>
+    <w:p>
+      <w:pPr>
+        <w:pStyle w:val="ListParagraph"/>
+        <w:spacing w:after="0"/>
+        <w:rPr>
+          <w:i/>
+          <w:iCs/>
+        </w:rPr>
+      </w:pPr>
+    </w:p>
+    <w:p>
+      <w:pPr>
+        <w:pStyle w:val="ListParagraph"/>
+        <w:numPr>
+          <w:ilvl w:val="0"/>
+          <w:numId w:val="1"/>
+        </w:numPr>
+        <w:spacing w:after="0"/>
+        <w:rPr>
+          <w:i/>
+          <w:iCs/>
+        </w:rPr>
+      </w:pPr>
+      <w:r>
+        <w:rPr>
+          <w:i/>
+          <w:iCs/>
+        </w:rPr>
+        <w:t>customTreeItem *child(int number);</w:t>
+      </w:r>
+    </w:p>
+    <w:p>
+      <w:pPr>
+        <w:pStyle w:val="ListParagraph"/>
+        <w:numPr>
+          <w:ilvl w:val="0"/>
+          <w:numId w:val="1"/>
+        </w:numPr>
+        <w:spacing w:after="0"/>
+        <w:rPr>
+          <w:i/>
+          <w:iCs/>
+        </w:rPr>
+      </w:pPr>
+      <w:r>
+        <w:rPr>
+          <w:i/>
+          <w:iCs/>
+        </w:rPr>
+        <w:t>int childCount() const;</w:t>
+      </w:r>
+    </w:p>
+    <w:p>
+      <w:pPr>
+        <w:pStyle w:val="ListParagraph"/>
+        <w:numPr>
+          <w:ilvl w:val="0"/>
+          <w:numId w:val="1"/>
+        </w:numPr>
+        <w:spacing w:after="0"/>
+        <w:rPr>
+          <w:i/>
+          <w:iCs/>
+        </w:rPr>
+      </w:pPr>
+      <w:r>
+        <w:rPr>
+          <w:i/>
+          <w:iCs/>
+        </w:rPr>
+        <w:t>int columnCount() const;</w:t>
+      </w:r>
+    </w:p>
+    <w:p>
+      <w:pPr>
+        <w:pStyle w:val="ListParagraph"/>
+        <w:numPr>
+          <w:ilvl w:val="0"/>
+          <w:numId w:val="1"/>
+        </w:numPr>
+        <w:spacing w:after="0"/>
+        <w:rPr>
+          <w:i/>
+          <w:iCs/>
+        </w:rPr>
+      </w:pPr>
+      <w:r>
+        <w:rPr>
+          <w:i/>
+          <w:iCs/>
+        </w:rPr>
+        <w:t>QVariant data(int column) const;</w:t>
+      </w:r>
+    </w:p>
+    <w:p>
+      <w:pPr>
+        <w:pStyle w:val="ListParagraph"/>
+        <w:numPr>
+          <w:ilvl w:val="0"/>
+          <w:numId w:val="1"/>
+        </w:numPr>
+        <w:spacing w:after="0"/>
+        <w:rPr>
+          <w:i/>
+          <w:iCs/>
+        </w:rPr>
+      </w:pPr>
+      <w:r>
+        <w:rPr>
+          <w:i/>
+          <w:iCs/>
+        </w:rPr>
+        <w:t>bool insertChildren(int position, int count, int columns);</w:t>
+      </w:r>
+    </w:p>
+    <w:p>
+      <w:pPr>
+        <w:pStyle w:val="ListParagraph"/>
+        <w:numPr>
+          <w:ilvl w:val="0"/>
+          <w:numId w:val="1"/>
+        </w:numPr>
+        <w:spacing w:after="0"/>
+        <w:rPr>
+          <w:i/>
+          <w:iCs/>
+        </w:rPr>
+      </w:pPr>
+      <w:r>
+        <w:rPr>
+          <w:i/>
+          <w:iCs/>
+        </w:rPr>
+        <w:t>bool insertColumns(int position, int columns);</w:t>
+      </w:r>
+    </w:p>
+    <w:p>
+      <w:pPr>
+        <w:pStyle w:val="ListParagraph"/>
+        <w:numPr>
+          <w:ilvl w:val="0"/>
+          <w:numId w:val="1"/>
+        </w:numPr>
+        <w:spacing w:after="0"/>
+        <w:rPr>
+          <w:i/>
+          <w:iCs/>
+        </w:rPr>
+      </w:pPr>
+      <w:r>
+        <w:rPr>
+          <w:i/>
+          <w:iCs/>
+        </w:rPr>
+        <w:t>customTreeItem *parent();</w:t>
+      </w:r>
+    </w:p>
+    <w:p>
+      <w:pPr>
+        <w:pStyle w:val="ListParagraph"/>
+        <w:numPr>
+          <w:ilvl w:val="0"/>
+          <w:numId w:val="1"/>
+        </w:numPr>
+        <w:spacing w:after="0"/>
+        <w:rPr>
+          <w:i/>
+          <w:iCs/>
+        </w:rPr>
+      </w:pPr>
+      <w:r>
+        <w:rPr>
+          <w:i/>
+          <w:iCs/>
+        </w:rPr>
+        <w:t>bool removeChildren(int position, int count);</w:t>
+      </w:r>
+    </w:p>
+    <w:p>
+      <w:pPr>
+        <w:pStyle w:val="ListParagraph"/>
+        <w:numPr>
+          <w:ilvl w:val="0"/>
+          <w:numId w:val="1"/>
+        </w:numPr>
+        <w:spacing w:after="0"/>
+        <w:rPr>
+          <w:i/>
+          <w:iCs/>
+        </w:rPr>
+      </w:pPr>
+      <w:r>
+        <w:rPr>
+          <w:i/>
+          <w:iCs/>
+        </w:rPr>
+        <w:t>bool removeColumns(int position, int columns);</w:t>
+      </w:r>
+    </w:p>
+    <w:p>
+      <w:pPr>
+        <w:pStyle w:val="ListParagraph"/>
+        <w:numPr>
+          <w:ilvl w:val="0"/>
+          <w:numId w:val="1"/>
+        </w:numPr>
+        <w:spacing w:after="0"/>
+        <w:rPr>
+          <w:i/>
+          <w:iCs/>
+        </w:rPr>
+      </w:pPr>
+      <w:r>
+        <w:rPr>
+          <w:i/>
+          <w:iCs/>
+        </w:rPr>
+        <w:t>int childNumber() const;</w:t>
+      </w:r>
+    </w:p>
+    <w:p>
+      <w:pPr>
+        <w:pStyle w:val="ListParagraph"/>
+        <w:numPr>
+          <w:ilvl w:val="0"/>
+          <w:numId w:val="1"/>
+        </w:numPr>
+        <w:spacing w:after="0"/>
+        <w:rPr>
+          <w:i/>
+          <w:iCs/>
+        </w:rPr>
+      </w:pPr>
+      <w:r>
+        <w:rPr>
+          <w:i/>
+          <w:iCs/>
+        </w:rPr>
+        <w:t>bool setData(int column, const QVariant &amp;value);</w:t>
+      </w:r>
+    </w:p>
+    <w:p>
+      <w:pPr>
+        <w:pStyle w:val="ListParagraph"/>
+        <w:spacing w:after="0"/>
+        <w:rPr>
+          <w:i/>
+          <w:iCs/>
+        </w:rPr>
+      </w:pPr>
+    </w:p>
+    <w:p>
+      <w:pPr>
+        <w:pStyle w:val="ListParagraph"/>
+        <w:numPr>
+          <w:ilvl w:val="0"/>
+          <w:numId w:val="1"/>
+        </w:numPr>
+        <w:spacing w:after="0"/>
+        <w:rPr>
+          <w:i/>
+          <w:iCs/>
+        </w:rPr>
+      </w:pPr>
+      <w:r>
+        <w:rPr>
+          <w:i/>
+          <w:iCs/>
+        </w:rPr>
+        <w:t>gridNode* returnRefNode();</w:t>
+      </w:r>
+    </w:p>
+    <w:p>
+      <w:pPr>
+        <w:pStyle w:val="ListParagraph"/>
+        <w:numPr>
+          <w:ilvl w:val="0"/>
+          <w:numId w:val="1"/>
+        </w:numPr>
+        <w:spacing w:after="0"/>
+        <w:rPr>
+          <w:i/>
+          <w:iCs/>
+        </w:rPr>
+      </w:pPr>
+      <w:r>
+        <w:rPr>
+          <w:i/>
+          <w:iCs/>
+        </w:rPr>
+        <w:t>void setRefNode(gridNode* newNode);</w:t>
+      </w:r>
+    </w:p>
+    <w:p>
+      <w:pPr>
+        <w:pStyle w:val="ListParagraph"/>
+        <w:numPr>
+          <w:ilvl w:val="0"/>
+          <w:numId w:val="1"/>
+        </w:numPr>
+        <w:spacing w:after="0"/>
+        <w:rPr>
+          <w:i/>
+          <w:iCs/>
+        </w:rPr>
+      </w:pPr>
+      <w:r>
+        <w:rPr>
+          <w:i/>
+          <w:iCs/>
+        </w:rPr>
+        <w:t>void setLabel(bool labelVal);</w:t>
+      </w:r>
+    </w:p>
+    <w:p>
+      <w:pPr>
+        <w:pStyle w:val="ListParagraph"/>
+        <w:numPr>
+          <w:ilvl w:val="0"/>
+          <w:numId w:val="1"/>
+        </w:numPr>
+        <w:spacing w:after="0"/>
+        <w:rPr>
+          <w:i/>
+          <w:iCs/>
+        </w:rPr>
+      </w:pPr>
+      <w:r>
+        <w:rPr>
+          <w:i/>
+          <w:iCs/>
+        </w:rPr>
+        <w:t>bool checkLabel();</w:t>
+      </w:r>
+    </w:p>
+    <w:p>
+      <w:pPr>
+        <w:pStyle w:val="ListParagraph"/>
+        <w:spacing w:after="0"/>
+        <w:rPr>
+          <w:i/>
+          <w:iCs/>
+        </w:rPr>
+      </w:pPr>
+    </w:p>
+    <w:p>
+      <w:pPr>
+        <w:pStyle w:val="ListParagraph"/>
+        <w:numPr>
+          <w:ilvl w:val="0"/>
+          <w:numId w:val="1"/>
+        </w:numPr>
+        <w:spacing w:after="0"/>
+        <w:rPr>
+          <w:i/>
+          <w:iCs/>
+        </w:rPr>
+      </w:pPr>
+      <w:r>
+        <w:rPr>
+          <w:i/>
+          <w:iCs/>
+        </w:rPr>
+        <w:t xml:space="preserve"> friend QDataStream &amp;operator&lt;&lt;(QDataStream &amp;out, customTreeItem ptr);</w:t>
+      </w:r>
+    </w:p>
+    <w:p>
+      <w:pPr>
+        <w:pStyle w:val="ListParagraph"/>
+        <w:numPr>
+          <w:ilvl w:val="0"/>
+          <w:numId w:val="1"/>
+        </w:numPr>
+        <w:spacing w:after="0"/>
+      </w:pPr>
+      <w:r>
+        <w:rPr>
+          <w:i/>
+          <w:iCs/>
+        </w:rPr>
+        <w:t>friend QDataStream &amp;operator&gt;&gt;(QDataStream &amp;in, customTreeItem ptr);</w:t>
+      </w:r>
+    </w:p>
+    <w:p>
+      <w:pPr>
+        <w:spacing w:after="0"/>
+      </w:pPr>
+    </w:p>
+    <w:p>
+      <w:pPr>
+        <w:spacing w:after="0"/>
+        <w:rPr>
+          <w:b/>
+          <w:bCs/>
+        </w:rPr>
+      </w:pPr>
+      <w:r>
+        <w:rPr>
+          <w:b/>
+          <w:bCs/>
+        </w:rPr>
+        <w:t>Private:</w:t>
+      </w:r>
+    </w:p>
+    <w:p>
+      <w:pPr>
+        <w:spacing w:after="0"/>
+      </w:pPr>
+      <w:r>
+        <w:t>Functions:</w:t>
+      </w:r>
+    </w:p>
+    <w:p>
+      <w:pPr>
+        <w:spacing w:after="0"/>
+      </w:pPr>
+      <w:r>
+        <w:t>Variables:</w:t>
+      </w:r>
+    </w:p>
+    <w:p>
+      <w:pPr>
+        <w:pStyle w:val="ListParagraph"/>
+        <w:numPr>
+          <w:ilvl w:val="0"/>
+          <w:numId w:val="1"/>
+        </w:numPr>
+        <w:spacing w:after="0"/>
+      </w:pPr>
+      <w:r>
+        <w:t>QList&lt;customTreeItem*&gt; childItems;</w:t>
+      </w:r>
+    </w:p>
+    <w:p>
+      <w:pPr>
+        <w:pStyle w:val="ListParagraph"/>
+        <w:numPr>
+          <w:ilvl w:val="0"/>
+          <w:numId w:val="1"/>
+        </w:numPr>
+        <w:spacing w:after="0"/>
+      </w:pPr>
+      <w:r>
+        <w:t xml:space="preserve">QList&lt;QVariant&gt; itemData;   </w:t>
+      </w:r>
+    </w:p>
+    <w:p>
+      <w:pPr>
+        <w:pStyle w:val="ListParagraph"/>
+        <w:numPr>
+          <w:ilvl w:val="0"/>
+          <w:numId w:val="1"/>
+        </w:numPr>
+        <w:spacing w:after="0"/>
+      </w:pPr>
+      <w:r>
+        <w:t>customTreeItem* parentItem;</w:t>
+      </w:r>
+    </w:p>
+    <w:p>
+      <w:pPr>
+        <w:pStyle w:val="ListParagraph"/>
+        <w:numPr>
+          <w:ilvl w:val="0"/>
+          <w:numId w:val="1"/>
+        </w:numPr>
+        <w:spacing w:after="0"/>
+      </w:pPr>
+      <w:r>
+        <w:t>gridNode* refNode;</w:t>
+      </w:r>
+    </w:p>
+    <w:p>
+      <w:pPr>
+        <w:pStyle w:val="ListParagraph"/>
+        <w:numPr>
+          <w:ilvl w:val="0"/>
+          <w:numId w:val="1"/>
+        </w:numPr>
+        <w:spacing w:after="0"/>
+      </w:pPr>
+      <w:r>
+        <w:t>bool label = true;</w:t>
+      </w:r>
+    </w:p>
+    <w:p>
+      <w:pPr>
+        <w:spacing w:after="0"/>
+      </w:pPr>
+    </w:p>
+    <w:p>
+      <w:pPr>
+        <w:spacing w:after="0"/>
+      </w:pPr>
+    </w:p>
+    <w:p>
+      <w:pPr>
+        <w:pStyle w:val="Heading1"/>
+      </w:pPr>
+      <w:r>
+        <w:t xml:space="preserve">class </w:t>
+      </w:r>
+      <w:r>
+        <w:t>MainWindow</w:t>
+      </w:r>
+    </w:p>
+    <w:p>
+      <w:pPr>
+        <w:spacing w:after="0"/>
+        <w:rPr>
+          <w:b/>
+          <w:bCs/>
+        </w:rPr>
+      </w:pPr>
+      <w:r>
+        <w:rPr>
+          <w:b/>
+          <w:bCs/>
+        </w:rPr>
+        <w:t>Public:</w:t>
+      </w:r>
+    </w:p>
+    <w:p>
+      <w:pPr>
+        <w:spacing w:after="0"/>
+        <w:ind w:firstLine="360"/>
+      </w:pPr>
+      <w:r>
+        <w:t>Functions:</w:t>
+      </w:r>
+    </w:p>
+    <w:p>
+      <w:pPr>
+        <w:pStyle w:val="ListParagraph"/>
+        <w:numPr>
+          <w:ilvl w:val="0"/>
+          <w:numId w:val="1"/>
+        </w:numPr>
+        <w:spacing w:after="0"/>
+        <w:rPr>
+          <w:i/>
+          <w:iCs/>
+        </w:rPr>
+      </w:pPr>
+      <w:r>
+        <w:rPr>
+          <w:i/>
+          <w:iCs/>
+        </w:rPr>
+        <w:t>MainWindow(QWidget *parent = nullptr);</w:t>
+      </w:r>
+    </w:p>
+    <w:p>
+      <w:pPr>
+        <w:pStyle w:val="ListParagraph"/>
+        <w:numPr>
+          <w:ilvl w:val="0"/>
+          <w:numId w:val="1"/>
+        </w:numPr>
+        <w:spacing w:after="0"/>
+        <w:rPr>
+          <w:i/>
+          <w:iCs/>
+        </w:rPr>
+      </w:pPr>
+      <w:r>
+        <w:rPr>
+          <w:i/>
+          <w:iCs/>
+        </w:rPr>
+        <w:t xml:space="preserve"> ~MainWindow();</w:t>
+      </w:r>
+    </w:p>
+    <w:p>
+      <w:pPr>
+        <w:spacing w:after="0"/>
+        <w:rPr>
+          <w:i/>
+          <w:iCs/>
+        </w:rPr>
+      </w:pPr>
+    </w:p>
+    <w:p>
+      <w:pPr>
+        <w:pStyle w:val="ListParagraph"/>
+        <w:numPr>
+          <w:ilvl w:val="0"/>
+          <w:numId w:val="1"/>
+        </w:numPr>
+        <w:spacing w:after="0"/>
+        <w:rPr>
+          <w:i/>
+          <w:iCs/>
+        </w:rPr>
+      </w:pPr>
+      <w:r>
+        <w:rPr>
+          <w:i/>
+          <w:iCs/>
+        </w:rPr>
+        <w:t>void insertCatalogEntry_shorePower();</w:t>
+      </w:r>
+    </w:p>
+    <w:p>
+      <w:pPr>
+        <w:spacing w:after="0"/>
+        <w:ind w:firstLine="360"/>
+      </w:pPr>
+      <w:r>
+        <w:t>Variables:</w:t>
+      </w:r>
+    </w:p>
+    <w:p>
+      <w:pPr>
+        <w:pStyle w:val="ListParagraph"/>
+        <w:numPr>
+          <w:ilvl w:val="0"/>
+          <w:numId w:val="1"/>
+        </w:numPr>
+        <w:spacing w:after="0"/>
+        <w:rPr>
+          <w:i/>
+          <w:iCs/>
+        </w:rPr>
+      </w:pPr>
+      <w:r>
+        <w:rPr>
+          <w:i/>
+          <w:iCs/>
+        </w:rPr>
+        <w:t>Grid myGrid;</w:t>
+      </w:r>
+    </w:p>
+    <w:p>
+      <w:pPr>
+        <w:spacing w:after="0"/>
+      </w:pPr>
+    </w:p>
+    <w:p>
+      <w:pPr>
+        <w:spacing w:after="0"/>
+        <w:rPr>
+          <w:b/>
+          <w:bCs/>
+        </w:rPr>
+      </w:pPr>
+      <w:r>
+        <w:rPr>
+          <w:b/>
+          <w:bCs/>
+        </w:rPr>
+        <w:t>Public Slots:</w:t>
+      </w:r>
+    </w:p>
+    <w:p>
+      <w:pPr>
+        <w:pStyle w:val="ListParagraph"/>
+        <w:numPr>
+          <w:ilvl w:val="0"/>
+          <w:numId w:val="1"/>
+        </w:numPr>
+        <w:spacing w:after="0"/>
+        <w:rPr>
+          <w:i/>
+          <w:iCs/>
+        </w:rPr>
+      </w:pPr>
+      <w:r>
+        <w:rPr>
+          <w:i/>
+          <w:iCs/>
+        </w:rPr>
+        <w:t>void updateActions_catalogNetwork();</w:t>
+      </w:r>
+    </w:p>
+    <w:p>
+      <w:pPr>
+        <w:pStyle w:val="ListParagraph"/>
+        <w:numPr>
+          <w:ilvl w:val="0"/>
+          <w:numId w:val="1"/>
+        </w:numPr>
+        <w:spacing w:after="0"/>
+        <w:rPr>
+          <w:i/>
+          <w:iCs/>
+        </w:rPr>
+      </w:pPr>
+      <w:r>
+        <w:rPr>
+          <w:i/>
+          <w:iCs/>
+        </w:rPr>
+        <w:t>void updateActions_catalogConst();</w:t>
+      </w:r>
+    </w:p>
+    <w:p>
+      <w:pPr>
+        <w:pStyle w:val="ListParagraph"/>
+        <w:numPr>
+          <w:ilvl w:val="0"/>
+          <w:numId w:val="1"/>
+        </w:numPr>
+        <w:spacing w:after="0"/>
+        <w:rPr>
+          <w:i/>
+          <w:iCs/>
+        </w:rPr>
+      </w:pPr>
+      <w:r>
+        <w:rPr>
+          <w:i/>
+          <w:iCs/>
+        </w:rPr>
+        <w:t>void updateActions_compList();</w:t>
+      </w:r>
+    </w:p>
+    <w:p>
+      <w:pPr>
+        <w:spacing w:after="0"/>
+        <w:rPr>
+          <w:i/>
+          <w:iCs/>
+        </w:rPr>
+      </w:pPr>
+    </w:p>
+    <w:p>
+      <w:pPr>
+        <w:spacing w:after="0"/>
+        <w:rPr>
+          <w:b/>
+          <w:bCs/>
+        </w:rPr>
+      </w:pPr>
+      <w:r>
+        <w:rPr>
+          <w:b/>
+          <w:bCs/>
+        </w:rPr>
+        <w:t>Private Slots:</w:t>
+      </w:r>
+    </w:p>
+    <w:p>
+      <w:pPr>
+        <w:pStyle w:val="ListParagraph"/>
+        <w:numPr>
+          <w:ilvl w:val="0"/>
+          <w:numId w:val="1"/>
+        </w:numPr>
+        <w:spacing w:after="0"/>
+        <w:rPr>
+          <w:i/>
+          <w:iCs/>
+        </w:rPr>
+      </w:pPr>
+      <w:r>
+        <w:rPr>
+          <w:i/>
+          <w:iCs/>
+        </w:rPr>
+        <w:t>void on_pushButton_clicked();</w:t>
+      </w:r>
+    </w:p>
+    <w:p>
+      <w:pPr>
+        <w:pStyle w:val="ListParagraph"/>
+        <w:numPr>
+          <w:ilvl w:val="0"/>
+          <w:numId w:val="1"/>
+        </w:numPr>
+        <w:spacing w:after="0"/>
+      </w:pPr>
+      <w:r>
+        <w:t>void insertCatalogEntry();</w:t>
+      </w:r>
+    </w:p>
+    <w:p>
+      <w:pPr>
+        <w:pStyle w:val="ListParagraph"/>
+        <w:numPr>
+          <w:ilvl w:val="0"/>
+          <w:numId w:val="1"/>
+        </w:numPr>
+        <w:spacing w:after="0"/>
+      </w:pPr>
+      <w:r>
+        <w:t>QModelIndex insertCatalogLabel(QString name = "[Edit Database Name]", bool initialization = false);</w:t>
+      </w:r>
+    </w:p>
+    <w:p>
+      <w:pPr>
+        <w:pStyle w:val="ListParagraph"/>
+        <w:numPr>
+          <w:ilvl w:val="0"/>
+          <w:numId w:val="1"/>
+        </w:numPr>
+        <w:spacing w:after="0"/>
+      </w:pPr>
+      <w:r>
+        <w:t>void on_catalogView_doubleClicked(const QModelIndex &amp;index);</w:t>
+      </w:r>
+    </w:p>
+    <w:p>
+      <w:pPr>
+        <w:pStyle w:val="ListParagraph"/>
+        <w:numPr>
+          <w:ilvl w:val="0"/>
+          <w:numId w:val="1"/>
+        </w:numPr>
+        <w:spacing w:after="0"/>
+      </w:pPr>
+      <w:r>
+        <w:t>void newCatalogLabel_connector();</w:t>
+      </w:r>
+    </w:p>
+    <w:p>
+      <w:pPr>
+        <w:pStyle w:val="ListParagraph"/>
+        <w:numPr>
+          <w:ilvl w:val="0"/>
+          <w:numId w:val="1"/>
+        </w:numPr>
+        <w:spacing w:after="0"/>
+      </w:pPr>
+      <w:r>
+        <w:t>void updatePropertiesEditorLabel_input(QString name = "Item");</w:t>
+      </w:r>
+    </w:p>
+    <w:p>
+      <w:pPr>
+        <w:pStyle w:val="ListParagraph"/>
+        <w:numPr>
+          <w:ilvl w:val="0"/>
+          <w:numId w:val="1"/>
+        </w:numPr>
+        <w:spacing w:after="0"/>
+      </w:pPr>
+      <w:r>
+        <w:t>void on_catalogView_1_clicked(const QModelIndex &amp;index);</w:t>
+      </w:r>
+    </w:p>
+    <w:p>
+      <w:pPr>
+        <w:pStyle w:val="ListParagraph"/>
+        <w:numPr>
+          <w:ilvl w:val="0"/>
+          <w:numId w:val="1"/>
+        </w:numPr>
+        <w:spacing w:after="0"/>
+      </w:pPr>
+      <w:r>
+        <w:t>void launchGitHub();</w:t>
+      </w:r>
+    </w:p>
+    <w:p>
+      <w:pPr>
+        <w:pStyle w:val="ListParagraph"/>
+        <w:numPr>
+          <w:ilvl w:val="0"/>
+          <w:numId w:val="1"/>
+        </w:numPr>
+        <w:spacing w:after="0"/>
+      </w:pPr>
+      <w:r>
+        <w:lastRenderedPageBreak/>
+        <w:t>void databaseNetworkHelpButton();</w:t>
+      </w:r>
+    </w:p>
+    <w:p>
+      <w:pPr>
+        <w:pStyle w:val="ListParagraph"/>
+        <w:numPr>
+          <w:ilvl w:val="0"/>
+          <w:numId w:val="1"/>
+        </w:numPr>
+        <w:spacing w:after="0"/>
+      </w:pPr>
+      <w:r>
+        <w:t>void databaseConstructorHelpButton();</w:t>
       </w:r>
     </w:p>
     <w:p>
@@ -4333,6 +7137,7 @@
   <w:style w:type="paragraph" w:default="1" w:styleId="Normal">
     <w:name w:val="Normal"/>
     <w:qFormat/>
+    <w:rsid w:val="00071964"/>
   </w:style>
   <w:style w:type="paragraph" w:styleId="Heading1">
     <w:name w:val="heading 1"/>

</xml_diff>